<commit_message>
Updated the Functional Requirements
</commit_message>
<xml_diff>
--- a/Blue_weasel/blueweasel_docs/reports/Functional Requirements.docx
+++ b/Blue_weasel/blueweasel_docs/reports/Functional Requirements.docx
@@ -40,7 +40,7 @@
               <w:noProof/>
               <w:sz w:val="72"/>
               <w:szCs w:val="72"/>
-              <w:lang w:eastAsia="fr-FR"/>
+              <w:lang w:val="en-US"/>
             </w:rPr>
             <w:drawing>
               <wp:anchor distT="0" distB="0" distL="114300" distR="114300" simplePos="0" relativeHeight="251663360" behindDoc="1" locked="0" layoutInCell="1" allowOverlap="1" wp14:anchorId="6204FAE9" wp14:editId="741AB19B">
@@ -163,8 +163,6 @@
               <w:lang w:val="en-GB"/>
             </w:rPr>
           </w:pPr>
-          <w:bookmarkStart w:id="0" w:name="_GoBack"/>
-          <w:bookmarkEnd w:id="0"/>
           <w:r>
             <w:rPr>
               <w:noProof/>
@@ -224,6 +222,7 @@
             <w:dataBinding w:prefixMappings="xmlns:ns0='http://schemas.openxmlformats.org/package/2006/metadata/core-properties' xmlns:ns1='http://purl.org/dc/elements/1.1/'" w:xpath="/ns0:coreProperties[1]/ns1:title[1]" w:storeItemID="{6C3C8BC8-F283-45AE-878A-BAB7291924A1}"/>
             <w:text/>
           </w:sdtPr>
+          <w:sdtEndPr/>
           <w:sdtContent>
             <w:p>
               <w:pPr>
@@ -262,6 +261,7 @@
             <w:dataBinding w:prefixMappings="xmlns:ns0='http://schemas.openxmlformats.org/package/2006/metadata/core-properties' xmlns:ns1='http://purl.org/dc/elements/1.1/'" w:xpath="/ns0:coreProperties[1]/ns1:subject[1]" w:storeItemID="{6C3C8BC8-F283-45AE-878A-BAB7291924A1}"/>
             <w:text/>
           </w:sdtPr>
+          <w:sdtEndPr/>
           <w:sdtContent>
             <w:p>
               <w:pPr>
@@ -366,6 +366,7 @@
                 <w:dataBinding w:prefixMappings="xmlns:ns0='http://purl.org/dc/elements/1.1/' xmlns:ns1='http://schemas.openxmlformats.org/package/2006/metadata/core-properties' " w:xpath="/ns1:coreProperties[1]/ns1:category[1]" w:storeItemID="{6C3C8BC8-F283-45AE-878A-BAB7291924A1}"/>
                 <w:text/>
               </w:sdtPr>
+              <w:sdtEndPr/>
               <w:sdtContent>
                 <w:tc>
                   <w:tcPr>
@@ -471,21 +472,12 @@
                     <w:szCs w:val="24"/>
                   </w:rPr>
                 </w:pPr>
-                <w:proofErr w:type="spellStart"/>
                 <w:r>
                   <w:rPr>
                     <w:rFonts w:cs="Times New Roman"/>
                     <w:szCs w:val="24"/>
                   </w:rPr>
-                  <w:t>Andréi</w:t>
-                </w:r>
-                <w:proofErr w:type="spellEnd"/>
-                <w:r>
-                  <w:rPr>
-                    <w:rFonts w:cs="Times New Roman"/>
-                    <w:szCs w:val="24"/>
-                  </w:rPr>
-                  <w:t xml:space="preserve"> BROUSSILLON</w:t>
+                  <w:t>Andréi BROUSSILLON</w:t>
                 </w:r>
               </w:p>
               <w:p>
@@ -539,21 +531,12 @@
                     <w:rFonts w:cs="Times New Roman"/>
                   </w:rPr>
                 </w:pPr>
-                <w:proofErr w:type="spellStart"/>
                 <w:r>
                   <w:rPr>
                     <w:rFonts w:cs="Times New Roman"/>
                     <w:szCs w:val="24"/>
                   </w:rPr>
-                  <w:t>Lyvia</w:t>
-                </w:r>
-                <w:proofErr w:type="spellEnd"/>
-                <w:r>
-                  <w:rPr>
-                    <w:rFonts w:cs="Times New Roman"/>
-                    <w:szCs w:val="24"/>
-                  </w:rPr>
-                  <w:t xml:space="preserve"> LOUISIUS</w:t>
+                  <w:t>Lyvia LOUISIUS</w:t>
                 </w:r>
               </w:p>
             </w:tc>
@@ -667,23 +650,13 @@
                     <w:lang w:val="en-GB"/>
                   </w:rPr>
                 </w:pPr>
-                <w:proofErr w:type="spellStart"/>
                 <w:r>
                   <w:rPr>
                     <w:rFonts w:eastAsiaTheme="majorEastAsia" w:cs="Times New Roman"/>
                     <w:szCs w:val="24"/>
                     <w:lang w:val="en-GB"/>
                   </w:rPr>
-                  <w:t>Lamine</w:t>
-                </w:r>
-                <w:proofErr w:type="spellEnd"/>
-                <w:r>
-                  <w:rPr>
-                    <w:rFonts w:eastAsiaTheme="majorEastAsia" w:cs="Times New Roman"/>
-                    <w:szCs w:val="24"/>
-                    <w:lang w:val="en-GB"/>
-                  </w:rPr>
-                  <w:t xml:space="preserve"> BOUGUEROUA</w:t>
+                  <w:t>Lamine BOUGUEROUA</w:t>
                 </w:r>
               </w:p>
             </w:tc>
@@ -793,6 +766,7 @@
                       <w:calendar w:val="gregorian"/>
                     </w:date>
                   </w:sdtPr>
+                  <w:sdtEndPr/>
                   <w:sdtContent>
                     <w:r>
                       <w:rPr>
@@ -878,6 +852,7 @@
           <w:docPartUnique/>
         </w:docPartObj>
       </w:sdtPr>
+      <w:sdtEndPr/>
       <w:sdtContent>
         <w:p>
           <w:pPr>
@@ -889,13 +864,18 @@
         </w:p>
         <w:p>
           <w:pPr>
+            <w:pStyle w:val="Sansinterligne"/>
+          </w:pPr>
+        </w:p>
+        <w:p>
+          <w:pPr>
             <w:pStyle w:val="TM1"/>
             <w:tabs>
               <w:tab w:val="right" w:leader="dot" w:pos="9062"/>
             </w:tabs>
             <w:rPr>
               <w:noProof/>
-              <w:lang w:eastAsia="ja-JP"/>
+              <w:lang w:val="en-US"/>
             </w:rPr>
           </w:pPr>
           <w:r>
@@ -907,7 +887,7 @@
           <w:r>
             <w:fldChar w:fldCharType="separate"/>
           </w:r>
-          <w:hyperlink w:anchor="_Toc339876024" w:history="1">
+          <w:hyperlink w:anchor="_Toc341792093" w:history="1">
             <w:r>
               <w:rPr>
                 <w:rStyle w:val="Lienhypertexte"/>
@@ -935,7 +915,7 @@
                 <w:noProof/>
                 <w:webHidden/>
               </w:rPr>
-              <w:instrText xml:space="preserve"> PAGEREF _Toc339876024 \h </w:instrText>
+              <w:instrText xml:space="preserve"> PAGEREF _Toc341792093 \h </w:instrText>
             </w:r>
             <w:r>
               <w:rPr>
@@ -975,10 +955,10 @@
             </w:tabs>
             <w:rPr>
               <w:noProof/>
-              <w:lang w:eastAsia="ja-JP"/>
+              <w:lang w:val="en-US"/>
             </w:rPr>
           </w:pPr>
-          <w:hyperlink w:anchor="_Toc339876025" w:history="1">
+          <w:hyperlink w:anchor="_Toc341792094" w:history="1">
             <w:r>
               <w:rPr>
                 <w:rStyle w:val="Lienhypertexte"/>
@@ -990,7 +970,7 @@
             <w:r>
               <w:rPr>
                 <w:noProof/>
-                <w:lang w:eastAsia="ja-JP"/>
+                <w:lang w:val="en-US"/>
               </w:rPr>
               <w:tab/>
             </w:r>
@@ -1021,7 +1001,7 @@
                 <w:noProof/>
                 <w:webHidden/>
               </w:rPr>
-              <w:instrText xml:space="preserve"> PAGEREF _Toc339876025 \h </w:instrText>
+              <w:instrText xml:space="preserve"> PAGEREF _Toc341792094 \h </w:instrText>
             </w:r>
             <w:r>
               <w:rPr>
@@ -1061,10 +1041,10 @@
             </w:tabs>
             <w:rPr>
               <w:noProof/>
-              <w:lang w:eastAsia="ja-JP"/>
+              <w:lang w:val="en-US"/>
             </w:rPr>
           </w:pPr>
-          <w:hyperlink w:anchor="_Toc339876026" w:history="1">
+          <w:hyperlink w:anchor="_Toc341792095" w:history="1">
             <w:r>
               <w:rPr>
                 <w:rStyle w:val="Lienhypertexte"/>
@@ -1076,7 +1056,7 @@
             <w:r>
               <w:rPr>
                 <w:noProof/>
-                <w:lang w:eastAsia="ja-JP"/>
+                <w:lang w:val="en-US"/>
               </w:rPr>
               <w:tab/>
             </w:r>
@@ -1107,7 +1087,7 @@
                 <w:noProof/>
                 <w:webHidden/>
               </w:rPr>
-              <w:instrText xml:space="preserve"> PAGEREF _Toc339876026 \h </w:instrText>
+              <w:instrText xml:space="preserve"> PAGEREF _Toc341792095 \h </w:instrText>
             </w:r>
             <w:r>
               <w:rPr>
@@ -1147,10 +1127,10 @@
             </w:tabs>
             <w:rPr>
               <w:noProof/>
-              <w:lang w:eastAsia="ja-JP"/>
+              <w:lang w:val="en-US"/>
             </w:rPr>
           </w:pPr>
-          <w:hyperlink w:anchor="_Toc339876027" w:history="1">
+          <w:hyperlink w:anchor="_Toc341792096" w:history="1">
             <w:r>
               <w:rPr>
                 <w:rStyle w:val="Lienhypertexte"/>
@@ -1162,7 +1142,7 @@
             <w:r>
               <w:rPr>
                 <w:noProof/>
-                <w:lang w:eastAsia="ja-JP"/>
+                <w:lang w:val="en-US"/>
               </w:rPr>
               <w:tab/>
             </w:r>
@@ -1193,7 +1173,7 @@
                 <w:noProof/>
                 <w:webHidden/>
               </w:rPr>
-              <w:instrText xml:space="preserve"> PAGEREF _Toc339876027 \h </w:instrText>
+              <w:instrText xml:space="preserve"> PAGEREF _Toc341792096 \h </w:instrText>
             </w:r>
             <w:r>
               <w:rPr>
@@ -1233,10 +1213,10 @@
             </w:tabs>
             <w:rPr>
               <w:noProof/>
-              <w:lang w:eastAsia="ja-JP"/>
+              <w:lang w:val="en-US"/>
             </w:rPr>
           </w:pPr>
-          <w:hyperlink w:anchor="_Toc339876028" w:history="1">
+          <w:hyperlink w:anchor="_Toc341792097" w:history="1">
             <w:r>
               <w:rPr>
                 <w:rStyle w:val="Lienhypertexte"/>
@@ -1248,7 +1228,7 @@
             <w:r>
               <w:rPr>
                 <w:noProof/>
-                <w:lang w:eastAsia="ja-JP"/>
+                <w:lang w:val="en-US"/>
               </w:rPr>
               <w:tab/>
             </w:r>
@@ -1279,7 +1259,7 @@
                 <w:noProof/>
                 <w:webHidden/>
               </w:rPr>
-              <w:instrText xml:space="preserve"> PAGEREF _Toc339876028 \h </w:instrText>
+              <w:instrText xml:space="preserve"> PAGEREF _Toc341792097 \h </w:instrText>
             </w:r>
             <w:r>
               <w:rPr>
@@ -1319,10 +1299,10 @@
             </w:tabs>
             <w:rPr>
               <w:noProof/>
-              <w:lang w:eastAsia="ja-JP"/>
+              <w:lang w:val="en-US"/>
             </w:rPr>
           </w:pPr>
-          <w:hyperlink w:anchor="_Toc339876029" w:history="1">
+          <w:hyperlink w:anchor="_Toc341792098" w:history="1">
             <w:r>
               <w:rPr>
                 <w:rStyle w:val="Lienhypertexte"/>
@@ -1334,7 +1314,7 @@
             <w:r>
               <w:rPr>
                 <w:noProof/>
-                <w:lang w:eastAsia="ja-JP"/>
+                <w:lang w:val="en-US"/>
               </w:rPr>
               <w:tab/>
             </w:r>
@@ -1365,7 +1345,7 @@
                 <w:noProof/>
                 <w:webHidden/>
               </w:rPr>
-              <w:instrText xml:space="preserve"> PAGEREF _Toc339876029 \h </w:instrText>
+              <w:instrText xml:space="preserve"> PAGEREF _Toc341792098 \h </w:instrText>
             </w:r>
             <w:r>
               <w:rPr>
@@ -1405,10 +1385,10 @@
             </w:tabs>
             <w:rPr>
               <w:noProof/>
-              <w:lang w:eastAsia="ja-JP"/>
+              <w:lang w:val="en-US"/>
             </w:rPr>
           </w:pPr>
-          <w:hyperlink w:anchor="_Toc339876030" w:history="1">
+          <w:hyperlink w:anchor="_Toc341792099" w:history="1">
             <w:r>
               <w:rPr>
                 <w:rStyle w:val="Lienhypertexte"/>
@@ -1420,7 +1400,7 @@
             <w:r>
               <w:rPr>
                 <w:noProof/>
-                <w:lang w:eastAsia="ja-JP"/>
+                <w:lang w:val="en-US"/>
               </w:rPr>
               <w:tab/>
             </w:r>
@@ -1451,7 +1431,7 @@
                 <w:noProof/>
                 <w:webHidden/>
               </w:rPr>
-              <w:instrText xml:space="preserve"> PAGEREF _Toc339876030 \h </w:instrText>
+              <w:instrText xml:space="preserve"> PAGEREF _Toc341792099 \h </w:instrText>
             </w:r>
             <w:r>
               <w:rPr>
@@ -1491,10 +1471,10 @@
             </w:tabs>
             <w:rPr>
               <w:noProof/>
-              <w:lang w:eastAsia="ja-JP"/>
+              <w:lang w:val="en-US"/>
             </w:rPr>
           </w:pPr>
-          <w:hyperlink w:anchor="_Toc339876031" w:history="1">
+          <w:hyperlink w:anchor="_Toc341792100" w:history="1">
             <w:r>
               <w:rPr>
                 <w:rStyle w:val="Lienhypertexte"/>
@@ -1506,7 +1486,7 @@
             <w:r>
               <w:rPr>
                 <w:noProof/>
-                <w:lang w:eastAsia="ja-JP"/>
+                <w:lang w:val="en-US"/>
               </w:rPr>
               <w:tab/>
             </w:r>
@@ -1537,7 +1517,7 @@
                 <w:noProof/>
                 <w:webHidden/>
               </w:rPr>
-              <w:instrText xml:space="preserve"> PAGEREF _Toc339876031 \h </w:instrText>
+              <w:instrText xml:space="preserve"> PAGEREF _Toc341792100 \h </w:instrText>
             </w:r>
             <w:r>
               <w:rPr>
@@ -1558,6 +1538,694 @@
                 <w:webHidden/>
               </w:rPr>
               <w:t>4</w:t>
+            </w:r>
+            <w:r>
+              <w:rPr>
+                <w:noProof/>
+                <w:webHidden/>
+              </w:rPr>
+              <w:fldChar w:fldCharType="end"/>
+            </w:r>
+          </w:hyperlink>
+        </w:p>
+        <w:p>
+          <w:pPr>
+            <w:pStyle w:val="TM3"/>
+            <w:tabs>
+              <w:tab w:val="left" w:pos="880"/>
+              <w:tab w:val="right" w:leader="dot" w:pos="9062"/>
+            </w:tabs>
+            <w:rPr>
+              <w:noProof/>
+              <w:lang w:val="en-US"/>
+            </w:rPr>
+          </w:pPr>
+          <w:hyperlink w:anchor="_Toc341792101" w:history="1">
+            <w:r>
+              <w:rPr>
+                <w:rStyle w:val="Lienhypertexte"/>
+                <w:noProof/>
+                <w:lang w:val="en-US"/>
+              </w:rPr>
+              <w:t>6-</w:t>
+            </w:r>
+            <w:r>
+              <w:rPr>
+                <w:noProof/>
+                <w:lang w:val="en-US"/>
+              </w:rPr>
+              <w:tab/>
+            </w:r>
+            <w:r>
+              <w:rPr>
+                <w:rStyle w:val="Lienhypertexte"/>
+                <w:noProof/>
+                <w:lang w:val="en-US"/>
+              </w:rPr>
+              <w:t>History</w:t>
+            </w:r>
+            <w:r>
+              <w:rPr>
+                <w:noProof/>
+                <w:webHidden/>
+              </w:rPr>
+              <w:tab/>
+            </w:r>
+            <w:r>
+              <w:rPr>
+                <w:noProof/>
+                <w:webHidden/>
+              </w:rPr>
+              <w:fldChar w:fldCharType="begin"/>
+            </w:r>
+            <w:r>
+              <w:rPr>
+                <w:noProof/>
+                <w:webHidden/>
+              </w:rPr>
+              <w:instrText xml:space="preserve"> PAGEREF _Toc341792101 \h </w:instrText>
+            </w:r>
+            <w:r>
+              <w:rPr>
+                <w:noProof/>
+                <w:webHidden/>
+              </w:rPr>
+            </w:r>
+            <w:r>
+              <w:rPr>
+                <w:noProof/>
+                <w:webHidden/>
+              </w:rPr>
+              <w:fldChar w:fldCharType="separate"/>
+            </w:r>
+            <w:r>
+              <w:rPr>
+                <w:noProof/>
+                <w:webHidden/>
+              </w:rPr>
+              <w:t>4</w:t>
+            </w:r>
+            <w:r>
+              <w:rPr>
+                <w:noProof/>
+                <w:webHidden/>
+              </w:rPr>
+              <w:fldChar w:fldCharType="end"/>
+            </w:r>
+          </w:hyperlink>
+        </w:p>
+        <w:p>
+          <w:pPr>
+            <w:pStyle w:val="TM1"/>
+            <w:tabs>
+              <w:tab w:val="left" w:pos="660"/>
+              <w:tab w:val="right" w:leader="dot" w:pos="9062"/>
+            </w:tabs>
+            <w:rPr>
+              <w:noProof/>
+              <w:lang w:val="en-US"/>
+            </w:rPr>
+          </w:pPr>
+          <w:hyperlink w:anchor="_Toc341792102" w:history="1">
+            <w:r>
+              <w:rPr>
+                <w:rStyle w:val="Lienhypertexte"/>
+                <w:noProof/>
+                <w:lang w:val="en-GB"/>
+              </w:rPr>
+              <w:t>III-</w:t>
+            </w:r>
+            <w:r>
+              <w:rPr>
+                <w:noProof/>
+                <w:lang w:val="en-US"/>
+              </w:rPr>
+              <w:tab/>
+            </w:r>
+            <w:r>
+              <w:rPr>
+                <w:rStyle w:val="Lienhypertexte"/>
+                <w:noProof/>
+                <w:lang w:val="en-GB"/>
+              </w:rPr>
+              <w:t>Ergonomics</w:t>
+            </w:r>
+            <w:r>
+              <w:rPr>
+                <w:noProof/>
+                <w:webHidden/>
+              </w:rPr>
+              <w:tab/>
+            </w:r>
+            <w:r>
+              <w:rPr>
+                <w:noProof/>
+                <w:webHidden/>
+              </w:rPr>
+              <w:fldChar w:fldCharType="begin"/>
+            </w:r>
+            <w:r>
+              <w:rPr>
+                <w:noProof/>
+                <w:webHidden/>
+              </w:rPr>
+              <w:instrText xml:space="preserve"> PAGEREF _Toc341792102 \h </w:instrText>
+            </w:r>
+            <w:r>
+              <w:rPr>
+                <w:noProof/>
+                <w:webHidden/>
+              </w:rPr>
+            </w:r>
+            <w:r>
+              <w:rPr>
+                <w:noProof/>
+                <w:webHidden/>
+              </w:rPr>
+              <w:fldChar w:fldCharType="separate"/>
+            </w:r>
+            <w:r>
+              <w:rPr>
+                <w:noProof/>
+                <w:webHidden/>
+              </w:rPr>
+              <w:t>5</w:t>
+            </w:r>
+            <w:r>
+              <w:rPr>
+                <w:noProof/>
+                <w:webHidden/>
+              </w:rPr>
+              <w:fldChar w:fldCharType="end"/>
+            </w:r>
+          </w:hyperlink>
+        </w:p>
+        <w:p>
+          <w:pPr>
+            <w:pStyle w:val="TM1"/>
+            <w:tabs>
+              <w:tab w:val="left" w:pos="660"/>
+              <w:tab w:val="right" w:leader="dot" w:pos="9062"/>
+            </w:tabs>
+            <w:rPr>
+              <w:noProof/>
+              <w:lang w:val="en-US"/>
+            </w:rPr>
+          </w:pPr>
+          <w:hyperlink w:anchor="_Toc341792103" w:history="1">
+            <w:r>
+              <w:rPr>
+                <w:rStyle w:val="Lienhypertexte"/>
+                <w:noProof/>
+                <w:lang w:val="en-US"/>
+              </w:rPr>
+              <w:t>IV-</w:t>
+            </w:r>
+            <w:r>
+              <w:rPr>
+                <w:noProof/>
+                <w:lang w:val="en-US"/>
+              </w:rPr>
+              <w:tab/>
+            </w:r>
+            <w:r>
+              <w:rPr>
+                <w:rStyle w:val="Lienhypertexte"/>
+                <w:noProof/>
+                <w:lang w:val="en-US"/>
+              </w:rPr>
+              <w:t>Case of the Belote Game</w:t>
+            </w:r>
+            <w:r>
+              <w:rPr>
+                <w:noProof/>
+                <w:webHidden/>
+              </w:rPr>
+              <w:tab/>
+            </w:r>
+            <w:r>
+              <w:rPr>
+                <w:noProof/>
+                <w:webHidden/>
+              </w:rPr>
+              <w:fldChar w:fldCharType="begin"/>
+            </w:r>
+            <w:r>
+              <w:rPr>
+                <w:noProof/>
+                <w:webHidden/>
+              </w:rPr>
+              <w:instrText xml:space="preserve"> PAGEREF _Toc341792103 \h </w:instrText>
+            </w:r>
+            <w:r>
+              <w:rPr>
+                <w:noProof/>
+                <w:webHidden/>
+              </w:rPr>
+            </w:r>
+            <w:r>
+              <w:rPr>
+                <w:noProof/>
+                <w:webHidden/>
+              </w:rPr>
+              <w:fldChar w:fldCharType="separate"/>
+            </w:r>
+            <w:r>
+              <w:rPr>
+                <w:noProof/>
+                <w:webHidden/>
+              </w:rPr>
+              <w:t>5</w:t>
+            </w:r>
+            <w:r>
+              <w:rPr>
+                <w:noProof/>
+                <w:webHidden/>
+              </w:rPr>
+              <w:fldChar w:fldCharType="end"/>
+            </w:r>
+          </w:hyperlink>
+        </w:p>
+        <w:p>
+          <w:pPr>
+            <w:pStyle w:val="TM2"/>
+            <w:tabs>
+              <w:tab w:val="left" w:pos="660"/>
+              <w:tab w:val="right" w:leader="dot" w:pos="9062"/>
+            </w:tabs>
+            <w:rPr>
+              <w:noProof/>
+              <w:lang w:val="en-US"/>
+            </w:rPr>
+          </w:pPr>
+          <w:hyperlink w:anchor="_Toc341792104" w:history="1">
+            <w:r>
+              <w:rPr>
+                <w:rStyle w:val="Lienhypertexte"/>
+                <w:noProof/>
+                <w:lang w:val="en-US"/>
+              </w:rPr>
+              <w:t>1-</w:t>
+            </w:r>
+            <w:r>
+              <w:rPr>
+                <w:noProof/>
+                <w:lang w:val="en-US"/>
+              </w:rPr>
+              <w:tab/>
+            </w:r>
+            <w:r>
+              <w:rPr>
+                <w:rStyle w:val="Lienhypertexte"/>
+                <w:noProof/>
+                <w:lang w:val="en-US"/>
+              </w:rPr>
+              <w:t>Preparation</w:t>
+            </w:r>
+            <w:r>
+              <w:rPr>
+                <w:noProof/>
+                <w:webHidden/>
+              </w:rPr>
+              <w:tab/>
+            </w:r>
+            <w:r>
+              <w:rPr>
+                <w:noProof/>
+                <w:webHidden/>
+              </w:rPr>
+              <w:fldChar w:fldCharType="begin"/>
+            </w:r>
+            <w:r>
+              <w:rPr>
+                <w:noProof/>
+                <w:webHidden/>
+              </w:rPr>
+              <w:instrText xml:space="preserve"> PAGEREF _Toc341792104 \h </w:instrText>
+            </w:r>
+            <w:r>
+              <w:rPr>
+                <w:noProof/>
+                <w:webHidden/>
+              </w:rPr>
+            </w:r>
+            <w:r>
+              <w:rPr>
+                <w:noProof/>
+                <w:webHidden/>
+              </w:rPr>
+              <w:fldChar w:fldCharType="separate"/>
+            </w:r>
+            <w:r>
+              <w:rPr>
+                <w:noProof/>
+                <w:webHidden/>
+              </w:rPr>
+              <w:t>5</w:t>
+            </w:r>
+            <w:r>
+              <w:rPr>
+                <w:noProof/>
+                <w:webHidden/>
+              </w:rPr>
+              <w:fldChar w:fldCharType="end"/>
+            </w:r>
+          </w:hyperlink>
+        </w:p>
+        <w:p>
+          <w:pPr>
+            <w:pStyle w:val="TM2"/>
+            <w:tabs>
+              <w:tab w:val="left" w:pos="660"/>
+              <w:tab w:val="right" w:leader="dot" w:pos="9062"/>
+            </w:tabs>
+            <w:rPr>
+              <w:noProof/>
+              <w:lang w:val="en-US"/>
+            </w:rPr>
+          </w:pPr>
+          <w:hyperlink w:anchor="_Toc341792105" w:history="1">
+            <w:r>
+              <w:rPr>
+                <w:rStyle w:val="Lienhypertexte"/>
+                <w:noProof/>
+                <w:lang w:val="en-US"/>
+              </w:rPr>
+              <w:t>2-</w:t>
+            </w:r>
+            <w:r>
+              <w:rPr>
+                <w:noProof/>
+                <w:lang w:val="en-US"/>
+              </w:rPr>
+              <w:tab/>
+            </w:r>
+            <w:r>
+              <w:rPr>
+                <w:rStyle w:val="Lienhypertexte"/>
+                <w:noProof/>
+                <w:lang w:val="en-US"/>
+              </w:rPr>
+              <w:t>Dealing</w:t>
+            </w:r>
+            <w:r>
+              <w:rPr>
+                <w:noProof/>
+                <w:webHidden/>
+              </w:rPr>
+              <w:tab/>
+            </w:r>
+            <w:r>
+              <w:rPr>
+                <w:noProof/>
+                <w:webHidden/>
+              </w:rPr>
+              <w:fldChar w:fldCharType="begin"/>
+            </w:r>
+            <w:r>
+              <w:rPr>
+                <w:noProof/>
+                <w:webHidden/>
+              </w:rPr>
+              <w:instrText xml:space="preserve"> PAGEREF _Toc341792105 \h </w:instrText>
+            </w:r>
+            <w:r>
+              <w:rPr>
+                <w:noProof/>
+                <w:webHidden/>
+              </w:rPr>
+            </w:r>
+            <w:r>
+              <w:rPr>
+                <w:noProof/>
+                <w:webHidden/>
+              </w:rPr>
+              <w:fldChar w:fldCharType="separate"/>
+            </w:r>
+            <w:r>
+              <w:rPr>
+                <w:noProof/>
+                <w:webHidden/>
+              </w:rPr>
+              <w:t>5</w:t>
+            </w:r>
+            <w:r>
+              <w:rPr>
+                <w:noProof/>
+                <w:webHidden/>
+              </w:rPr>
+              <w:fldChar w:fldCharType="end"/>
+            </w:r>
+          </w:hyperlink>
+        </w:p>
+        <w:p>
+          <w:pPr>
+            <w:pStyle w:val="TM2"/>
+            <w:tabs>
+              <w:tab w:val="left" w:pos="660"/>
+              <w:tab w:val="right" w:leader="dot" w:pos="9062"/>
+            </w:tabs>
+            <w:rPr>
+              <w:noProof/>
+              <w:lang w:val="en-US"/>
+            </w:rPr>
+          </w:pPr>
+          <w:hyperlink w:anchor="_Toc341792106" w:history="1">
+            <w:r>
+              <w:rPr>
+                <w:rStyle w:val="Lienhypertexte"/>
+                <w:noProof/>
+                <w:lang w:val="en-US"/>
+              </w:rPr>
+              <w:t>3-</w:t>
+            </w:r>
+            <w:r>
+              <w:rPr>
+                <w:noProof/>
+                <w:lang w:val="en-US"/>
+              </w:rPr>
+              <w:tab/>
+            </w:r>
+            <w:r>
+              <w:rPr>
+                <w:rStyle w:val="Lienhypertexte"/>
+                <w:noProof/>
+                <w:lang w:val="en-US"/>
+              </w:rPr>
+              <w:t>Bidding</w:t>
+            </w:r>
+            <w:r>
+              <w:rPr>
+                <w:noProof/>
+                <w:webHidden/>
+              </w:rPr>
+              <w:tab/>
+            </w:r>
+            <w:r>
+              <w:rPr>
+                <w:noProof/>
+                <w:webHidden/>
+              </w:rPr>
+              <w:fldChar w:fldCharType="begin"/>
+            </w:r>
+            <w:r>
+              <w:rPr>
+                <w:noProof/>
+                <w:webHidden/>
+              </w:rPr>
+              <w:instrText xml:space="preserve"> PAGEREF _Toc341792106 \h </w:instrText>
+            </w:r>
+            <w:r>
+              <w:rPr>
+                <w:noProof/>
+                <w:webHidden/>
+              </w:rPr>
+            </w:r>
+            <w:r>
+              <w:rPr>
+                <w:noProof/>
+                <w:webHidden/>
+              </w:rPr>
+              <w:fldChar w:fldCharType="separate"/>
+            </w:r>
+            <w:r>
+              <w:rPr>
+                <w:noProof/>
+                <w:webHidden/>
+              </w:rPr>
+              <w:t>5</w:t>
+            </w:r>
+            <w:r>
+              <w:rPr>
+                <w:noProof/>
+                <w:webHidden/>
+              </w:rPr>
+              <w:fldChar w:fldCharType="end"/>
+            </w:r>
+          </w:hyperlink>
+        </w:p>
+        <w:p>
+          <w:pPr>
+            <w:pStyle w:val="TM2"/>
+            <w:tabs>
+              <w:tab w:val="left" w:pos="660"/>
+              <w:tab w:val="right" w:leader="dot" w:pos="9062"/>
+            </w:tabs>
+            <w:rPr>
+              <w:noProof/>
+              <w:lang w:val="en-US"/>
+            </w:rPr>
+          </w:pPr>
+          <w:hyperlink w:anchor="_Toc341792107" w:history="1">
+            <w:r>
+              <w:rPr>
+                <w:rStyle w:val="Lienhypertexte"/>
+                <w:noProof/>
+                <w:lang w:val="en-US"/>
+              </w:rPr>
+              <w:t>4-</w:t>
+            </w:r>
+            <w:r>
+              <w:rPr>
+                <w:noProof/>
+                <w:lang w:val="en-US"/>
+              </w:rPr>
+              <w:tab/>
+            </w:r>
+            <w:r>
+              <w:rPr>
+                <w:rStyle w:val="Lienhypertexte"/>
+                <w:noProof/>
+                <w:lang w:val="en-US"/>
+              </w:rPr>
+              <w:t>End of dealing</w:t>
+            </w:r>
+            <w:r>
+              <w:rPr>
+                <w:noProof/>
+                <w:webHidden/>
+              </w:rPr>
+              <w:tab/>
+            </w:r>
+            <w:r>
+              <w:rPr>
+                <w:noProof/>
+                <w:webHidden/>
+              </w:rPr>
+              <w:fldChar w:fldCharType="begin"/>
+            </w:r>
+            <w:r>
+              <w:rPr>
+                <w:noProof/>
+                <w:webHidden/>
+              </w:rPr>
+              <w:instrText xml:space="preserve"> PAGEREF _Toc341792107 \h </w:instrText>
+            </w:r>
+            <w:r>
+              <w:rPr>
+                <w:noProof/>
+                <w:webHidden/>
+              </w:rPr>
+            </w:r>
+            <w:r>
+              <w:rPr>
+                <w:noProof/>
+                <w:webHidden/>
+              </w:rPr>
+              <w:fldChar w:fldCharType="separate"/>
+            </w:r>
+            <w:r>
+              <w:rPr>
+                <w:noProof/>
+                <w:webHidden/>
+              </w:rPr>
+              <w:t>6</w:t>
+            </w:r>
+            <w:r>
+              <w:rPr>
+                <w:noProof/>
+                <w:webHidden/>
+              </w:rPr>
+              <w:fldChar w:fldCharType="end"/>
+            </w:r>
+          </w:hyperlink>
+        </w:p>
+        <w:p>
+          <w:pPr>
+            <w:pStyle w:val="TM2"/>
+            <w:tabs>
+              <w:tab w:val="left" w:pos="660"/>
+              <w:tab w:val="right" w:leader="dot" w:pos="9062"/>
+            </w:tabs>
+            <w:rPr>
+              <w:noProof/>
+              <w:lang w:val="en-US"/>
+            </w:rPr>
+          </w:pPr>
+          <w:hyperlink w:anchor="_Toc341792108" w:history="1">
+            <w:r>
+              <w:rPr>
+                <w:rStyle w:val="Lienhypertexte"/>
+                <w:noProof/>
+                <w:lang w:val="en-US"/>
+              </w:rPr>
+              <w:t>5-</w:t>
+            </w:r>
+            <w:r>
+              <w:rPr>
+                <w:noProof/>
+                <w:lang w:val="en-US"/>
+              </w:rPr>
+              <w:tab/>
+            </w:r>
+            <w:r>
+              <w:rPr>
+                <w:rStyle w:val="Lienhypertexte"/>
+                <w:noProof/>
+                <w:lang w:val="en-US"/>
+              </w:rPr>
+              <w:t>Playing</w:t>
+            </w:r>
+            <w:r>
+              <w:rPr>
+                <w:noProof/>
+                <w:webHidden/>
+              </w:rPr>
+              <w:tab/>
+            </w:r>
+            <w:r>
+              <w:rPr>
+                <w:noProof/>
+                <w:webHidden/>
+              </w:rPr>
+              <w:fldChar w:fldCharType="begin"/>
+            </w:r>
+            <w:r>
+              <w:rPr>
+                <w:noProof/>
+                <w:webHidden/>
+              </w:rPr>
+              <w:instrText xml:space="preserve"> PAGEREF _Toc341792108 \h </w:instrText>
+            </w:r>
+            <w:r>
+              <w:rPr>
+                <w:noProof/>
+                <w:webHidden/>
+              </w:rPr>
+            </w:r>
+            <w:r>
+              <w:rPr>
+                <w:noProof/>
+                <w:webHidden/>
+              </w:rPr>
+              <w:fldChar w:fldCharType="separate"/>
+            </w:r>
+            <w:r>
+              <w:rPr>
+                <w:noProof/>
+                <w:webHidden/>
+              </w:rPr>
+              <w:t>6</w:t>
             </w:r>
             <w:r>
               <w:rPr>
@@ -1626,7 +2294,7 @@
           <w:lang w:val="en-GB"/>
         </w:rPr>
       </w:pPr>
-      <w:bookmarkStart w:id="1" w:name="_Toc339876024"/>
+      <w:bookmarkStart w:id="0" w:name="_Toc341792093"/>
       <w:r>
         <w:rPr>
           <w:lang w:val="en-GB"/>
@@ -1634,17 +2302,7 @@
         <w:lastRenderedPageBreak/>
         <w:t>INTRODUCTION</w:t>
       </w:r>
-      <w:bookmarkEnd w:id="1"/>
-    </w:p>
-    <w:p>
-      <w:pPr>
-        <w:pStyle w:val="Sansinterligne"/>
-        <w:rPr>
-          <w:rFonts w:cs="Times New Roman"/>
-          <w:szCs w:val="24"/>
-          <w:lang w:val="en-GB"/>
-        </w:rPr>
-      </w:pPr>
+      <w:bookmarkEnd w:id="0"/>
     </w:p>
     <w:p>
       <w:pPr>
@@ -1711,6 +2369,7 @@
           <w:dataBinding w:prefixMappings="xmlns:ns0='http://purl.org/dc/elements/1.1/' xmlns:ns1='http://schemas.openxmlformats.org/package/2006/metadata/core-properties' " w:xpath="/ns1:coreProperties[1]/ns1:category[1]" w:storeItemID="{6C3C8BC8-F283-45AE-878A-BAB7291924A1}"/>
           <w:text/>
         </w:sdtPr>
+        <w:sdtEndPr/>
         <w:sdtContent>
           <w:r>
             <w:rPr>
@@ -1728,25 +2387,23 @@
           <w:szCs w:val="24"/>
           <w:lang w:val="en-US"/>
         </w:rPr>
-        <w:t xml:space="preserve">”. This document </w:t>
-      </w:r>
-      <w:proofErr w:type="spellStart"/>
+        <w:t>”. This document des</w:t>
+      </w:r>
       <w:r>
         <w:rPr>
           <w:rFonts w:cs="Times New Roman"/>
           <w:szCs w:val="24"/>
           <w:lang w:val="en-US"/>
         </w:rPr>
-        <w:t>desribes</w:t>
-      </w:r>
-      <w:proofErr w:type="spellEnd"/>
+        <w:t>c</w:t>
+      </w:r>
       <w:r>
         <w:rPr>
           <w:rFonts w:cs="Times New Roman"/>
           <w:szCs w:val="24"/>
           <w:lang w:val="en-US"/>
         </w:rPr>
-        <w:t xml:space="preserve"> all the functionalities of the final product elaborated for this project.  This includes the main characteristics, the detailed functionalities of each component of the product, and the guidelines to run the final program.  This project is held by two pairs of students working on the two main parts of the project; an electronic part which includes the RFID detection of cards and a development part which includes the game interface and architecture.  The main goal of this project is to mix a real and a virtual environment within a card game context. As a matter of fact, the purpose is to enable real and </w:t>
+        <w:t xml:space="preserve">ribes all the functionalities of the final product elaborated for this project.  This includes the main characteristics, the detailed functionalities of each component of the product, and the guidelines to run the final program.  This project is held by two pairs of students working on the two main parts of the project; an electronic part which includes the RFID detection of cards and a development part which includes the game interface and architecture.  The main goal of this project is to mix a real and a virtual environment within a card game context. As a matter of fact, the purpose is to enable real and </w:t>
       </w:r>
       <w:r>
         <w:rPr>
@@ -1777,60 +2434,18 @@
     </w:p>
     <w:p>
       <w:pPr>
-        <w:pStyle w:val="Sansinterligne"/>
-        <w:ind w:firstLine="708"/>
-        <w:rPr>
-          <w:lang w:val="en-US"/>
-        </w:rPr>
-      </w:pPr>
-    </w:p>
-    <w:p>
-      <w:pPr>
-        <w:pStyle w:val="Sansinterligne"/>
-        <w:rPr>
-          <w:rFonts w:cs="Times New Roman"/>
-          <w:szCs w:val="24"/>
-          <w:lang w:val="en-GB"/>
-        </w:rPr>
-      </w:pPr>
-    </w:p>
-    <w:p>
-      <w:pPr>
-        <w:pStyle w:val="Sansinterligne"/>
-        <w:ind w:firstLine="708"/>
-        <w:rPr>
-          <w:rFonts w:cs="Times New Roman"/>
-          <w:szCs w:val="24"/>
-          <w:lang w:val="en-GB"/>
-        </w:rPr>
-      </w:pPr>
-    </w:p>
-    <w:p>
-      <w:pPr>
-        <w:pStyle w:val="Sansinterligne"/>
-        <w:ind w:firstLine="708"/>
-        <w:rPr>
-          <w:rFonts w:cs="Times New Roman"/>
-          <w:szCs w:val="24"/>
-          <w:lang w:val="en-GB"/>
-        </w:rPr>
-      </w:pPr>
-    </w:p>
-    <w:p>
-      <w:pPr>
         <w:rPr>
           <w:rFonts w:ascii="Times New Roman" w:hAnsi="Times New Roman" w:cs="Times New Roman"/>
           <w:sz w:val="24"/>
           <w:szCs w:val="24"/>
-          <w:lang w:val="en-GB"/>
-        </w:rPr>
-      </w:pPr>
-      <w:r>
-        <w:rPr>
-          <w:rFonts w:ascii="Times New Roman" w:hAnsi="Times New Roman" w:cs="Times New Roman"/>
-          <w:sz w:val="24"/>
+          <w:lang w:val="en-US"/>
+        </w:rPr>
+      </w:pPr>
+      <w:r>
+        <w:rPr>
+          <w:rFonts w:cs="Times New Roman"/>
           <w:szCs w:val="24"/>
-          <w:lang w:val="en-GB"/>
+          <w:lang w:val="en-US"/>
         </w:rPr>
         <w:br w:type="page"/>
       </w:r>
@@ -1846,7 +2461,7 @@
           <w:lang w:val="en-GB"/>
         </w:rPr>
       </w:pPr>
-      <w:bookmarkStart w:id="2" w:name="_Toc339876025"/>
+      <w:bookmarkStart w:id="1" w:name="_Toc341792094"/>
       <w:r>
         <w:rPr>
           <w:lang w:val="en-GB"/>
@@ -1854,7 +2469,7 @@
         <w:lastRenderedPageBreak/>
         <w:t>Overview</w:t>
       </w:r>
-      <w:bookmarkEnd w:id="2"/>
+      <w:bookmarkEnd w:id="1"/>
     </w:p>
     <w:p>
       <w:pPr>
@@ -2111,7 +2726,7 @@
             <w:r>
               <w:rPr>
                 <w:noProof/>
-                <w:lang w:eastAsia="fr-FR"/>
+                <w:lang w:val="en-US"/>
               </w:rPr>
               <w:drawing>
                 <wp:anchor distT="0" distB="0" distL="114300" distR="114300" simplePos="0" relativeHeight="251671552" behindDoc="0" locked="0" layoutInCell="1" allowOverlap="1" wp14:anchorId="164CCD2A" wp14:editId="1B6791BC">
@@ -2304,7 +2919,7 @@
             <w:r>
               <w:rPr>
                 <w:noProof/>
-                <w:lang w:eastAsia="fr-FR"/>
+                <w:lang w:val="en-US"/>
               </w:rPr>
               <w:drawing>
                 <wp:anchor distT="0" distB="0" distL="114300" distR="114300" simplePos="0" relativeHeight="251668480" behindDoc="0" locked="0" layoutInCell="1" allowOverlap="1" wp14:anchorId="4402EF34" wp14:editId="3F9F6825">
@@ -2375,7 +2990,7 @@
             <w:r>
               <w:rPr>
                 <w:noProof/>
-                <w:lang w:eastAsia="fr-FR"/>
+                <w:lang w:val="en-US"/>
               </w:rPr>
               <w:drawing>
                 <wp:anchor distT="0" distB="0" distL="114300" distR="114300" simplePos="0" relativeHeight="251672576" behindDoc="0" locked="0" layoutInCell="1" allowOverlap="1" wp14:anchorId="67BD9470" wp14:editId="6EF48013">
@@ -2449,7 +3064,7 @@
             <w:r>
               <w:rPr>
                 <w:noProof/>
-                <w:lang w:eastAsia="fr-FR"/>
+                <w:lang w:val="en-US"/>
               </w:rPr>
               <w:drawing>
                 <wp:inline distT="0" distB="0" distL="0" distR="0" wp14:anchorId="2AFB6941" wp14:editId="0A019EA2">
@@ -2614,14 +3229,12 @@
               </w:rPr>
               <w:t xml:space="preserve">Real players around a game table can create a game room, </w:t>
             </w:r>
-            <w:proofErr w:type="gramStart"/>
-            <w:r>
-              <w:rPr>
-                <w:lang w:val="en-US"/>
-              </w:rPr>
-              <w:t>then</w:t>
-            </w:r>
-            <w:proofErr w:type="gramEnd"/>
+            <w:r>
+              <w:rPr>
+                <w:lang w:val="en-US"/>
+              </w:rPr>
+              <w:t>and then</w:t>
+            </w:r>
             <w:r>
               <w:rPr>
                 <w:lang w:val="en-US"/>
@@ -2640,7 +3253,7 @@
             <w:r>
               <w:rPr>
                 <w:noProof/>
-                <w:lang w:eastAsia="fr-FR"/>
+                <w:lang w:val="en-US"/>
               </w:rPr>
               <w:drawing>
                 <wp:anchor distT="0" distB="0" distL="114300" distR="114300" simplePos="0" relativeHeight="251673600" behindDoc="0" locked="0" layoutInCell="1" allowOverlap="1" wp14:anchorId="287128C0" wp14:editId="18351443">
@@ -2711,7 +3324,7 @@
             <w:r>
               <w:rPr>
                 <w:noProof/>
-                <w:lang w:eastAsia="fr-FR"/>
+                <w:lang w:val="en-US"/>
               </w:rPr>
               <w:drawing>
                 <wp:anchor distT="0" distB="0" distL="114300" distR="114300" simplePos="0" relativeHeight="251685888" behindDoc="0" locked="0" layoutInCell="1" allowOverlap="1" wp14:anchorId="6F7D65A4" wp14:editId="38B1253D">
@@ -2793,7 +3406,7 @@
             <w:r>
               <w:rPr>
                 <w:noProof/>
-                <w:lang w:eastAsia="fr-FR"/>
+                <w:lang w:val="en-US"/>
               </w:rPr>
               <w:drawing>
                 <wp:anchor distT="0" distB="0" distL="114300" distR="114300" simplePos="0" relativeHeight="251684864" behindDoc="0" locked="0" layoutInCell="1" allowOverlap="1" wp14:anchorId="7EEE54C5" wp14:editId="183711F0">
@@ -2875,7 +3488,7 @@
             <w:r>
               <w:rPr>
                 <w:noProof/>
-                <w:lang w:eastAsia="fr-FR"/>
+                <w:lang w:val="en-US"/>
               </w:rPr>
               <w:drawing>
                 <wp:anchor distT="0" distB="0" distL="114300" distR="114300" simplePos="0" relativeHeight="251678720" behindDoc="0" locked="0" layoutInCell="1" allowOverlap="1" wp14:anchorId="13B7EE25" wp14:editId="1237BFA3">
@@ -2957,7 +3570,7 @@
             <w:r>
               <w:rPr>
                 <w:noProof/>
-                <w:lang w:eastAsia="fr-FR"/>
+                <w:lang w:val="en-US"/>
               </w:rPr>
               <w:drawing>
                 <wp:anchor distT="0" distB="0" distL="114300" distR="114300" simplePos="0" relativeHeight="251687936" behindDoc="0" locked="0" layoutInCell="1" allowOverlap="1" wp14:anchorId="7FBF7A8C" wp14:editId="6FCD3EBF">
@@ -3016,7 +3629,7 @@
             <w:r>
               <w:rPr>
                 <w:noProof/>
-                <w:lang w:eastAsia="fr-FR"/>
+                <w:lang w:val="en-US"/>
               </w:rPr>
               <w:drawing>
                 <wp:anchor distT="0" distB="0" distL="114300" distR="114300" simplePos="0" relativeHeight="251676672" behindDoc="0" locked="0" layoutInCell="1" allowOverlap="1" wp14:anchorId="2FED2930" wp14:editId="3851DD65">
@@ -3075,7 +3688,7 @@
             <w:r>
               <w:rPr>
                 <w:noProof/>
-                <w:lang w:eastAsia="fr-FR"/>
+                <w:lang w:val="en-US"/>
               </w:rPr>
               <w:drawing>
                 <wp:anchor distT="0" distB="0" distL="114300" distR="114300" simplePos="0" relativeHeight="251677696" behindDoc="0" locked="0" layoutInCell="1" allowOverlap="1" wp14:anchorId="37A7460E" wp14:editId="2737632D">
@@ -3157,7 +3770,7 @@
             <w:r>
               <w:rPr>
                 <w:noProof/>
-                <w:lang w:eastAsia="fr-FR"/>
+                <w:lang w:val="en-US"/>
               </w:rPr>
               <w:drawing>
                 <wp:anchor distT="0" distB="0" distL="114300" distR="114300" simplePos="0" relativeHeight="251675648" behindDoc="0" locked="0" layoutInCell="1" allowOverlap="1" wp14:anchorId="12E471E5" wp14:editId="60F208AD">
@@ -3436,31 +4049,14 @@
                             <w:lang w:val="en-GB"/>
                           </w:rPr>
                         </w:pPr>
-                        <w:proofErr w:type="spellStart"/>
                         <w:r>
                           <w:rPr>
                             <w:sz w:val="20"/>
                             <w:szCs w:val="20"/>
+                            <w:lang w:val="en-US"/>
                           </w:rPr>
-                          <w:t>Card</w:t>
+                          <w:t>Card reader</w:t>
                         </w:r>
-                        <w:proofErr w:type="spellEnd"/>
-                        <w:r>
-                          <w:rPr>
-                            <w:sz w:val="20"/>
-                            <w:szCs w:val="20"/>
-                          </w:rPr>
-                          <w:t xml:space="preserve"> </w:t>
-                        </w:r>
-                        <w:proofErr w:type="spellStart"/>
-                        <w:r>
-                          <w:rPr>
-                            <w:sz w:val="20"/>
-                            <w:szCs w:val="20"/>
-                          </w:rPr>
-                          <w:t>reader</w:t>
-                        </w:r>
-                        <w:proofErr w:type="spellEnd"/>
                       </w:p>
                     </w:txbxContent>
                   </v:textbox>
@@ -3482,7 +4078,7 @@
               <w:rPr>
                 <w:b/>
                 <w:noProof/>
-                <w:lang w:eastAsia="fr-FR"/>
+                <w:lang w:val="en-US"/>
               </w:rPr>
               <w:drawing>
                 <wp:anchor distT="0" distB="0" distL="114300" distR="114300" simplePos="0" relativeHeight="251692032" behindDoc="0" locked="0" layoutInCell="1" allowOverlap="1" wp14:anchorId="0BB547C7" wp14:editId="448F4CA6">
@@ -3542,7 +4138,7 @@
               <w:rPr>
                 <w:b/>
                 <w:noProof/>
-                <w:lang w:eastAsia="fr-FR"/>
+                <w:lang w:val="en-US"/>
               </w:rPr>
               <w:drawing>
                 <wp:anchor distT="0" distB="0" distL="114300" distR="114300" simplePos="0" relativeHeight="251691008" behindDoc="0" locked="0" layoutInCell="1" allowOverlap="1" wp14:anchorId="487C4E5A" wp14:editId="63D6A890">
@@ -3602,7 +4198,7 @@
               <w:rPr>
                 <w:b/>
                 <w:noProof/>
-                <w:lang w:eastAsia="fr-FR"/>
+                <w:lang w:val="en-US"/>
               </w:rPr>
               <w:drawing>
                 <wp:anchor distT="0" distB="0" distL="114300" distR="114300" simplePos="0" relativeHeight="251689984" behindDoc="0" locked="0" layoutInCell="1" allowOverlap="1" wp14:anchorId="3D0D7C4C" wp14:editId="49663D3C">
@@ -3700,7 +4296,7 @@
             <w:r>
               <w:rPr>
                 <w:noProof/>
-                <w:lang w:eastAsia="fr-FR"/>
+                <w:lang w:val="en-US"/>
               </w:rPr>
               <w:drawing>
                 <wp:anchor distT="0" distB="0" distL="114300" distR="114300" simplePos="0" relativeHeight="251683840" behindDoc="0" locked="0" layoutInCell="1" allowOverlap="1" wp14:anchorId="02C071CD" wp14:editId="2BDA6971">
@@ -3849,7 +4445,7 @@
             <w:r>
               <w:rPr>
                 <w:noProof/>
-                <w:lang w:eastAsia="fr-FR"/>
+                <w:lang w:val="en-US"/>
               </w:rPr>
               <w:drawing>
                 <wp:anchor distT="0" distB="0" distL="114300" distR="114300" simplePos="0" relativeHeight="251686912" behindDoc="0" locked="0" layoutInCell="1" allowOverlap="1" wp14:anchorId="0F47D818" wp14:editId="5239CE02">
@@ -3917,7 +4513,7 @@
             <w:r>
               <w:rPr>
                 <w:noProof/>
-                <w:lang w:eastAsia="fr-FR"/>
+                <w:lang w:val="en-US"/>
               </w:rPr>
               <w:drawing>
                 <wp:anchor distT="0" distB="0" distL="114300" distR="114300" simplePos="0" relativeHeight="251680768" behindDoc="0" locked="0" layoutInCell="1" allowOverlap="1" wp14:anchorId="545EB1CF" wp14:editId="4FD82B23">
@@ -3976,7 +4572,7 @@
             <w:r>
               <w:rPr>
                 <w:noProof/>
-                <w:lang w:eastAsia="fr-FR"/>
+                <w:lang w:val="en-US"/>
               </w:rPr>
               <w:drawing>
                 <wp:anchor distT="0" distB="0" distL="114300" distR="114300" simplePos="0" relativeHeight="251682816" behindDoc="0" locked="0" layoutInCell="1" allowOverlap="1" wp14:anchorId="32FBCEDC" wp14:editId="013B8C0B">
@@ -4035,7 +4631,7 @@
             <w:r>
               <w:rPr>
                 <w:noProof/>
-                <w:lang w:eastAsia="fr-FR"/>
+                <w:lang w:val="en-US"/>
               </w:rPr>
               <w:drawing>
                 <wp:anchor distT="0" distB="0" distL="114300" distR="114300" simplePos="0" relativeHeight="251681792" behindDoc="0" locked="0" layoutInCell="1" allowOverlap="1" wp14:anchorId="6478255C" wp14:editId="703E306F">
@@ -4334,15 +4930,6 @@
     </w:tbl>
     <w:p>
       <w:pPr>
-        <w:rPr>
-          <w:rFonts w:ascii="Times New Roman" w:hAnsi="Times New Roman" w:cs="Times New Roman"/>
-          <w:sz w:val="24"/>
-          <w:lang w:val="en-US"/>
-        </w:rPr>
-      </w:pPr>
-    </w:p>
-    <w:p>
-      <w:pPr>
         <w:pStyle w:val="Titre1"/>
         <w:numPr>
           <w:ilvl w:val="0"/>
@@ -4352,14 +4939,15 @@
           <w:lang w:val="en-US"/>
         </w:rPr>
       </w:pPr>
-      <w:bookmarkStart w:id="3" w:name="_Toc339876026"/>
-      <w:r>
-        <w:rPr>
-          <w:lang w:val="en-US"/>
-        </w:rPr>
+      <w:bookmarkStart w:id="2" w:name="_Toc341792095"/>
+      <w:r>
+        <w:rPr>
+          <w:lang w:val="en-US"/>
+        </w:rPr>
+        <w:lastRenderedPageBreak/>
         <w:t>Detailed functionalities</w:t>
       </w:r>
-      <w:bookmarkEnd w:id="3"/>
+      <w:bookmarkEnd w:id="2"/>
     </w:p>
     <w:p>
       <w:pPr>
@@ -4395,14 +4983,14 @@
           <w:lang w:val="en-US"/>
         </w:rPr>
       </w:pPr>
-      <w:bookmarkStart w:id="4" w:name="_Toc339876027"/>
+      <w:bookmarkStart w:id="3" w:name="_Toc341792096"/>
       <w:r>
         <w:rPr>
           <w:lang w:val="en-US"/>
         </w:rPr>
         <w:t>Signing in</w:t>
       </w:r>
-      <w:bookmarkEnd w:id="4"/>
+      <w:bookmarkEnd w:id="3"/>
     </w:p>
     <w:p>
       <w:pPr>
@@ -4441,7 +5029,7 @@
                     <w:rPr>
                       <w:lang w:val="en-GB"/>
                     </w:rPr>
-                    <w:t>virtual player and the real player who starts the Game Application, has to create a</w:t>
+                    <w:t>virtual player and real player who starts the Game Application, has to create a</w:t>
                   </w:r>
                   <w:r>
                     <w:rPr>
@@ -4459,6 +5047,7 @@
                       <w:dataBinding w:prefixMappings="xmlns:ns0='http://purl.org/dc/elements/1.1/' xmlns:ns1='http://schemas.openxmlformats.org/package/2006/metadata/core-properties' " w:xpath="/ns1:coreProperties[1]/ns0:creator[1]" w:storeItemID="{6C3C8BC8-F283-45AE-878A-BAB7291924A1}"/>
                       <w:text/>
                     </w:sdtPr>
+                    <w:sdtEndPr/>
                     <w:sdtContent>
                       <w:r>
                         <w:rPr>
@@ -4656,14 +5245,14 @@
           <w:lang w:val="en-US"/>
         </w:rPr>
       </w:pPr>
-      <w:bookmarkStart w:id="5" w:name="_Toc339876028"/>
+      <w:bookmarkStart w:id="4" w:name="_Toc341792097"/>
       <w:r>
         <w:rPr>
           <w:lang w:val="en-US"/>
         </w:rPr>
         <w:t>Beginning</w:t>
       </w:r>
-      <w:bookmarkEnd w:id="5"/>
+      <w:bookmarkEnd w:id="4"/>
     </w:p>
     <w:p>
       <w:pPr>
@@ -4829,14 +5418,14 @@
           <w:lang w:val="en-US"/>
         </w:rPr>
       </w:pPr>
-      <w:bookmarkStart w:id="6" w:name="_Toc339876029"/>
+      <w:bookmarkStart w:id="5" w:name="_Toc341792098"/>
       <w:r>
         <w:rPr>
           <w:lang w:val="en-US"/>
         </w:rPr>
         <w:t>Scanning</w:t>
       </w:r>
-      <w:bookmarkEnd w:id="6"/>
+      <w:bookmarkEnd w:id="5"/>
     </w:p>
     <w:p>
       <w:pPr>
@@ -4978,14 +5567,14 @@
           <w:lang w:val="en-US"/>
         </w:rPr>
       </w:pPr>
-      <w:bookmarkStart w:id="7" w:name="_Toc339876030"/>
+      <w:bookmarkStart w:id="6" w:name="_Toc341792099"/>
       <w:r>
         <w:rPr>
           <w:lang w:val="en-US"/>
         </w:rPr>
         <w:t>Playing</w:t>
       </w:r>
-      <w:bookmarkEnd w:id="7"/>
+      <w:bookmarkEnd w:id="6"/>
     </w:p>
     <w:p>
       <w:pPr>
@@ -5122,14 +5711,14 @@
           <w:lang w:val="en-US"/>
         </w:rPr>
       </w:pPr>
-      <w:bookmarkStart w:id="8" w:name="_Toc339876031"/>
+      <w:bookmarkStart w:id="7" w:name="_Toc341792100"/>
       <w:r>
         <w:rPr>
           <w:lang w:val="en-US"/>
         </w:rPr>
         <w:t>Ending</w:t>
       </w:r>
-      <w:bookmarkEnd w:id="8"/>
+      <w:bookmarkEnd w:id="7"/>
     </w:p>
     <w:p>
       <w:pPr>
@@ -5195,13 +5784,14 @@
           <w:lang w:val="en-US"/>
         </w:rPr>
       </w:pPr>
-      <w:r>
-        <w:rPr>
-          <w:lang w:val="en-US"/>
-        </w:rPr>
-        <w:lastRenderedPageBreak/>
+      <w:bookmarkStart w:id="8" w:name="_Toc341792101"/>
+      <w:r>
+        <w:rPr>
+          <w:lang w:val="en-US"/>
+        </w:rPr>
         <w:t>History</w:t>
       </w:r>
+      <w:bookmarkEnd w:id="8"/>
     </w:p>
     <w:p>
       <w:pPr>
@@ -5234,21 +5824,43 @@
                     <w:rPr>
                       <w:lang w:val="en-US"/>
                     </w:rPr>
-                    <w:t xml:space="preserve">When a card is scanned, it is saved in a way that allows the game application to replay an entire game.  When </w:t>
+                    <w:t>When a card is scanned, it is saved in a way that allows the game application to</w:t>
                   </w:r>
-                  <w:proofErr w:type="gramStart"/>
                   <w:r>
                     <w:rPr>
                       <w:lang w:val="en-US"/>
                     </w:rPr>
-                    <w:t>an</w:t>
+                    <w:t xml:space="preserve"> replay an entire game.  When a</w:t>
                   </w:r>
-                  <w:proofErr w:type="gramEnd"/>
                   <w:r>
                     <w:rPr>
                       <w:lang w:val="en-US"/>
                     </w:rPr>
-                    <w:t xml:space="preserve"> user is signed in he can choose view again the games that he plays in the past. </w:t>
+                    <w:t xml:space="preserve"> user is signed in he can choose </w:t>
+                  </w:r>
+                  <w:r>
+                    <w:rPr>
+                      <w:lang w:val="en-US"/>
+                    </w:rPr>
+                    <w:t xml:space="preserve">to </w:t>
+                  </w:r>
+                  <w:r>
+                    <w:rPr>
+                      <w:lang w:val="en-US"/>
+                    </w:rPr>
+                    <w:t>view again the games that he play</w:t>
+                  </w:r>
+                  <w:r>
+                    <w:rPr>
+                      <w:lang w:val="en-US"/>
+                    </w:rPr>
+                    <w:t>ed</w:t>
+                  </w:r>
+                  <w:r>
+                    <w:rPr>
+                      <w:lang w:val="en-US"/>
+                    </w:rPr>
+                    <w:t xml:space="preserve"> in the past. </w:t>
                   </w:r>
                 </w:p>
               </w:txbxContent>
@@ -5274,6 +5886,7 @@
           <w:lang w:val="en-GB"/>
         </w:rPr>
       </w:pPr>
+      <w:bookmarkStart w:id="9" w:name="_Toc341792102"/>
       <w:r>
         <w:rPr>
           <w:lang w:val="en-GB"/>
@@ -5281,32 +5894,114 @@
         <w:lastRenderedPageBreak/>
         <w:t>Ergonomics</w:t>
       </w:r>
+      <w:bookmarkEnd w:id="9"/>
     </w:p>
     <w:p>
       <w:pPr>
-        <w:rPr>
-          <w:lang w:val="en-US"/>
+        <w:pStyle w:val="Sansinterligne"/>
+        <w:rPr>
+          <w:lang w:val="en-GB"/>
         </w:rPr>
       </w:pPr>
     </w:p>
     <w:p>
       <w:pPr>
-        <w:rPr>
-          <w:lang w:val="en-US"/>
-        </w:rPr>
-      </w:pPr>
+        <w:pStyle w:val="Sansinterligne"/>
+        <w:ind w:firstLine="360"/>
+        <w:rPr>
+          <w:lang w:val="en-GB"/>
+        </w:rPr>
+      </w:pPr>
+      <w:r>
+        <w:rPr>
+          <w:lang w:val="en-GB"/>
+        </w:rPr>
+        <w:t xml:space="preserve">Please see </w:t>
+      </w:r>
+      <w:r>
+        <w:rPr>
+          <w:u w:val="single"/>
+          <w:lang w:val="en-GB"/>
+        </w:rPr>
+        <w:t xml:space="preserve">Appendix n°1: </w:t>
+      </w:r>
+      <w:r>
+        <w:rPr>
+          <w:u w:val="single"/>
+          <w:lang w:val="en-GB"/>
+        </w:rPr>
+        <w:t>Game Table Application Ergonomics</w:t>
+      </w:r>
+      <w:r>
+        <w:rPr>
+          <w:lang w:val="en-GB"/>
+        </w:rPr>
+        <w:t xml:space="preserve"> to have a better understanding of how the Game Table Application will work and the different </w:t>
+      </w:r>
+      <w:r>
+        <w:rPr>
+          <w:lang w:val="en-GB"/>
+        </w:rPr>
+        <w:t>“</w:t>
+      </w:r>
+      <w:r>
+        <w:rPr>
+          <w:lang w:val="en-GB"/>
+        </w:rPr>
+        <w:t>screens</w:t>
+      </w:r>
+      <w:r>
+        <w:rPr>
+          <w:lang w:val="en-GB"/>
+        </w:rPr>
+        <w:t>”</w:t>
+      </w:r>
+      <w:r>
+        <w:rPr>
+          <w:lang w:val="en-GB"/>
+        </w:rPr>
+        <w:t xml:space="preserve"> that </w:t>
+      </w:r>
+      <w:r>
+        <w:rPr>
+          <w:lang w:val="en-GB"/>
+        </w:rPr>
+        <w:t>it will contain.</w:t>
+      </w:r>
     </w:p>
     <w:p>
       <w:pPr>
-        <w:rPr>
-          <w:lang w:val="en-US"/>
-        </w:rPr>
-      </w:pPr>
-      <w:r>
-        <w:rPr>
-          <w:lang w:val="en-US"/>
-        </w:rPr>
-        <w:br w:type="page"/>
+        <w:pStyle w:val="Sansinterligne"/>
+        <w:ind w:firstLine="360"/>
+        <w:rPr>
+          <w:lang w:val="en-GB"/>
+        </w:rPr>
+      </w:pPr>
+      <w:r>
+        <w:rPr>
+          <w:lang w:val="en-GB"/>
+        </w:rPr>
+        <w:t xml:space="preserve">Please see </w:t>
+      </w:r>
+      <w:r>
+        <w:rPr>
+          <w:u w:val="single"/>
+          <w:lang w:val="en-GB"/>
+        </w:rPr>
+        <w:t>Appendix n°2: Tablet App Ergonomics</w:t>
+      </w:r>
+      <w:r>
+        <w:rPr>
+          <w:u w:val="single"/>
+          <w:lang w:val="en-GB"/>
+        </w:rPr>
+        <w:t xml:space="preserve"> </w:t>
+      </w:r>
+      <w:r>
+        <w:rPr>
+          <w:lang w:val="en-GB"/>
+        </w:rPr>
+        <w:t>to have a better understanding of how the Tablet App will work and the different “screens” that it will contain.</w:t>
       </w:r>
     </w:p>
     <w:p>
@@ -5320,27 +6015,14 @@
           <w:lang w:val="en-US"/>
         </w:rPr>
       </w:pPr>
-      <w:r>
-        <w:rPr>
-          <w:lang w:val="en-US"/>
-        </w:rPr>
-        <w:lastRenderedPageBreak/>
-        <w:t xml:space="preserve">Case of the </w:t>
-      </w:r>
-      <w:proofErr w:type="spellStart"/>
-      <w:r>
-        <w:rPr>
-          <w:lang w:val="en-US"/>
-        </w:rPr>
-        <w:t>Belote</w:t>
-      </w:r>
-      <w:proofErr w:type="spellEnd"/>
-      <w:r>
-        <w:rPr>
-          <w:lang w:val="en-US"/>
-        </w:rPr>
-        <w:t xml:space="preserve"> Game</w:t>
-      </w:r>
+      <w:bookmarkStart w:id="10" w:name="_Toc341792103"/>
+      <w:r>
+        <w:rPr>
+          <w:lang w:val="en-US"/>
+        </w:rPr>
+        <w:t>Case of the Belote Game</w:t>
+      </w:r>
+      <w:bookmarkEnd w:id="10"/>
     </w:p>
     <w:p>
       <w:pPr>
@@ -5362,21 +6044,7 @@
         <w:rPr>
           <w:lang w:val="en-US"/>
         </w:rPr>
-        <w:t xml:space="preserve">It has been decided to choose “The </w:t>
-      </w:r>
-      <w:proofErr w:type="spellStart"/>
-      <w:r>
-        <w:rPr>
-          <w:lang w:val="en-US"/>
-        </w:rPr>
-        <w:t>Belote</w:t>
-      </w:r>
-      <w:proofErr w:type="spellEnd"/>
-      <w:r>
-        <w:rPr>
-          <w:lang w:val="en-US"/>
-        </w:rPr>
-        <w:t>” game for this project. This section goes through the game progress for real and virtual players. In this scenario, there will be three real players and one virtual player. The scenario with two real players and two virtual players is almost similar to this one.</w:t>
+        <w:t>It has been decided to choose “The Belote” game for this project. This section goes through the game progress for real and virtual players. In this scenario, there will be three real players and one virtual player. The scenario with two real players and two virtual players is almost similar to this one.</w:t>
       </w:r>
     </w:p>
     <w:p>
@@ -5399,12 +6067,14 @@
           <w:lang w:val="en-US"/>
         </w:rPr>
       </w:pPr>
-      <w:r>
-        <w:rPr>
-          <w:lang w:val="en-US"/>
-        </w:rPr>
-        <w:t xml:space="preserve">Preparation </w:t>
-      </w:r>
+      <w:bookmarkStart w:id="11" w:name="_Toc341792104"/>
+      <w:r>
+        <w:rPr>
+          <w:lang w:val="en-US"/>
+        </w:rPr>
+        <w:t>Preparation</w:t>
+      </w:r>
+      <w:bookmarkEnd w:id="11"/>
     </w:p>
     <w:p>
       <w:pPr>
@@ -5429,21 +6099,7 @@
         <w:rPr>
           <w:lang w:val="en-US"/>
         </w:rPr>
-        <w:t>Once all 4 players have joined the game, the “</w:t>
-      </w:r>
-      <w:proofErr w:type="spellStart"/>
-      <w:r>
-        <w:rPr>
-          <w:lang w:val="en-US"/>
-        </w:rPr>
-        <w:t>Belote</w:t>
-      </w:r>
-      <w:proofErr w:type="spellEnd"/>
-      <w:r>
-        <w:rPr>
-          <w:lang w:val="en-US"/>
-        </w:rPr>
-        <w:t>” game can begin.</w:t>
+        <w:t>Once all 4 players have joined the game, the “Belote” game can begin.</w:t>
       </w:r>
     </w:p>
     <w:p>
@@ -5467,28 +6123,28 @@
         <w:rPr>
           <w:lang w:val="en-US"/>
         </w:rPr>
+        <w:t>.</w:t>
+      </w:r>
+      <w:r>
+        <w:rPr>
+          <w:lang w:val="en-US"/>
+        </w:rPr>
         <w:br/>
       </w:r>
-      <w:r>
-        <w:rPr>
-          <w:i/>
-          <w:lang w:val="en-US"/>
-        </w:rPr>
-        <w:br/>
-      </w:r>
-      <w:proofErr w:type="gramStart"/>
-      <w:r>
-        <w:rPr>
-          <w:lang w:val="en-US"/>
-        </w:rPr>
-        <w:t>The</w:t>
-      </w:r>
-      <w:proofErr w:type="gramEnd"/>
-      <w:r>
-        <w:rPr>
-          <w:lang w:val="en-US"/>
-        </w:rPr>
-        <w:t xml:space="preserve"> dealer has 8 </w:t>
+    </w:p>
+    <w:p>
+      <w:pPr>
+        <w:pStyle w:val="Sansinterligne"/>
+        <w:ind w:left="720"/>
+        <w:rPr>
+          <w:lang w:val="en-US"/>
+        </w:rPr>
+      </w:pPr>
+      <w:r>
+        <w:rPr>
+          <w:lang w:val="en-US"/>
+        </w:rPr>
+        <w:t xml:space="preserve">The dealer has 8 </w:t>
       </w:r>
       <w:r>
         <w:rPr>
@@ -5638,14 +6294,18 @@
         <w:br/>
         <w:t xml:space="preserve">      - 1 card ‘</w:t>
       </w:r>
-      <w:proofErr w:type="spellStart"/>
-      <w:r>
-        <w:rPr>
-          <w:lang w:val="en-US"/>
-        </w:rPr>
-        <w:t>belote</w:t>
-      </w:r>
-      <w:proofErr w:type="spellEnd"/>
+      <w:r>
+        <w:rPr>
+          <w:lang w:val="en-US"/>
+        </w:rPr>
+        <w:t>b</w:t>
+      </w:r>
+      <w:r>
+        <w:rPr>
+          <w:lang w:val="en-US"/>
+        </w:rPr>
+        <w:t>elote</w:t>
+      </w:r>
       <w:r>
         <w:rPr>
           <w:lang w:val="en-US"/>
@@ -5657,21 +6317,13 @@
           <w:lang w:val="en-US"/>
         </w:rPr>
         <w:br/>
-        <w:t xml:space="preserve">      - 1 card ‘</w:t>
-      </w:r>
-      <w:proofErr w:type="spellStart"/>
-      <w:r>
-        <w:rPr>
-          <w:lang w:val="en-US"/>
-        </w:rPr>
-        <w:t>rebelote</w:t>
-      </w:r>
-      <w:proofErr w:type="spellEnd"/>
-      <w:r>
-        <w:rPr>
-          <w:lang w:val="en-US"/>
-        </w:rPr>
-        <w:t>’</w:t>
+        <w:t xml:space="preserve">      - 1 card ‘r</w:t>
+      </w:r>
+      <w:r>
+        <w:rPr>
+          <w:lang w:val="en-US"/>
+        </w:rPr>
+        <w:t>ebelote’</w:t>
       </w:r>
     </w:p>
     <w:p>
@@ -5685,33 +6337,28 @@
           <w:lang w:val="en-US"/>
         </w:rPr>
       </w:pPr>
+      <w:bookmarkStart w:id="12" w:name="_Toc341792105"/>
       <w:r>
         <w:rPr>
           <w:lang w:val="en-US"/>
         </w:rPr>
         <w:t>Dealing</w:t>
       </w:r>
+      <w:bookmarkEnd w:id="12"/>
     </w:p>
     <w:p>
       <w:pPr>
         <w:pStyle w:val="Sansinterligne"/>
-        <w:ind w:left="720"/>
-      </w:pPr>
-      <w:r>
-        <w:br/>
-      </w:r>
-      <w:r>
-        <w:rPr>
-          <w:i/>
-        </w:rPr>
-        <w:t xml:space="preserve"> </w:t>
-      </w:r>
+        <w:rPr>
+          <w:lang w:val="en-US"/>
+        </w:rPr>
+      </w:pPr>
     </w:p>
     <w:p>
       <w:pPr>
         <w:pStyle w:val="Sansinterligne"/>
         <w:numPr>
-          <w:ilvl w:val="1"/>
+          <w:ilvl w:val="0"/>
           <w:numId w:val="3"/>
         </w:numPr>
         <w:rPr>
@@ -5729,7 +6376,7 @@
       <w:pPr>
         <w:pStyle w:val="Sansinterligne"/>
         <w:numPr>
-          <w:ilvl w:val="1"/>
+          <w:ilvl w:val="0"/>
           <w:numId w:val="3"/>
         </w:numPr>
         <w:rPr>
@@ -5742,14 +6389,12 @@
         </w:rPr>
         <w:t xml:space="preserve">He first deals 3 cards to each player, scanning </w:t>
       </w:r>
-      <w:proofErr w:type="gramStart"/>
       <w:r>
         <w:rPr>
           <w:lang w:val="en-US"/>
         </w:rPr>
         <w:t>them</w:t>
       </w:r>
-      <w:proofErr w:type="gramEnd"/>
       <w:r>
         <w:rPr>
           <w:lang w:val="en-US"/>
@@ -5761,40 +6406,20 @@
           <w:lang w:val="en-US"/>
         </w:rPr>
         <w:br/>
-        <w:t xml:space="preserve">He then deals 2 cards to each player, scanning </w:t>
-      </w:r>
-      <w:proofErr w:type="gramStart"/>
-      <w:r>
-        <w:rPr>
-          <w:lang w:val="en-US"/>
-        </w:rPr>
-        <w:t>them</w:t>
-      </w:r>
-      <w:proofErr w:type="gramEnd"/>
-      <w:r>
-        <w:rPr>
-          <w:lang w:val="en-US"/>
-        </w:rPr>
-        <w:t xml:space="preserve"> 2 at a time. </w:t>
+        <w:t xml:space="preserve">He then deals 2 cards to each player, scanning them 2 at a time. </w:t>
       </w:r>
       <w:r>
         <w:rPr>
           <w:lang w:val="en-US"/>
         </w:rPr>
         <w:br/>
-        <w:t xml:space="preserve">When the dealer scans the cards of the virtual player, they are displayed on the tablet application. </w:t>
-      </w:r>
-      <w:r>
-        <w:rPr>
-          <w:lang w:val="en-US"/>
-        </w:rPr>
-        <w:br/>
-      </w:r>
-      <w:r>
-        <w:rPr>
-          <w:lang w:val="en-US"/>
-        </w:rPr>
-        <w:br/>
+        <w:t>When the dealer scans the cards of the virtual player, they are display</w:t>
+      </w:r>
+      <w:r>
+        <w:rPr>
+          <w:lang w:val="en-US"/>
+        </w:rPr>
+        <w:t>ed on the tablet application.</w:t>
       </w:r>
     </w:p>
     <w:p>
@@ -5808,27 +6433,34 @@
           <w:lang w:val="en-US"/>
         </w:rPr>
       </w:pPr>
+      <w:bookmarkStart w:id="13" w:name="_Toc341792106"/>
       <w:r>
         <w:rPr>
           <w:lang w:val="en-US"/>
         </w:rPr>
         <w:t>Bidding</w:t>
       </w:r>
+      <w:bookmarkEnd w:id="13"/>
     </w:p>
     <w:p>
       <w:pPr>
         <w:pStyle w:val="Sansinterligne"/>
-        <w:ind w:left="1440"/>
-        <w:rPr>
-          <w:lang w:val="en-US"/>
-        </w:rPr>
-      </w:pPr>
-      <w:r>
-        <w:rPr>
-          <w:lang w:val="en-US"/>
-        </w:rPr>
-        <w:br/>
-      </w:r>
+        <w:rPr>
+          <w:lang w:val="en-US"/>
+        </w:rPr>
+      </w:pPr>
+    </w:p>
+    <w:p>
+      <w:pPr>
+        <w:pStyle w:val="Sansinterligne"/>
+        <w:numPr>
+          <w:ilvl w:val="0"/>
+          <w:numId w:val="18"/>
+        </w:numPr>
+        <w:rPr>
+          <w:lang w:val="en-US"/>
+        </w:rPr>
+      </w:pPr>
       <w:r>
         <w:rPr>
           <w:lang w:val="en-US"/>
@@ -5848,30 +6480,24 @@
         <w:br/>
         <w:t xml:space="preserve">The first player to play must say whether he wants to take it or </w:t>
       </w:r>
-      <w:proofErr w:type="spellStart"/>
-      <w:proofErr w:type="gramStart"/>
-      <w:r>
-        <w:rPr>
-          <w:lang w:val="en-US"/>
-        </w:rPr>
-        <w:t>ot</w:t>
-      </w:r>
-      <w:proofErr w:type="spellEnd"/>
-      <w:proofErr w:type="gramEnd"/>
-      <w:r>
-        <w:rPr>
-          <w:lang w:val="en-US"/>
-        </w:rPr>
-        <w:t xml:space="preserve">. If he decides to take it, the dealer scans the ‘I take’ card and the rest of the cards are dealt. If he decides not take it, the dealer scans the ‘I don’t take’ card, and the </w:t>
-      </w:r>
-      <w:proofErr w:type="spellStart"/>
-      <w:r>
-        <w:rPr>
-          <w:lang w:val="en-US"/>
-        </w:rPr>
-        <w:t>the</w:t>
-      </w:r>
-      <w:proofErr w:type="spellEnd"/>
+      <w:r>
+        <w:rPr>
+          <w:lang w:val="en-US"/>
+        </w:rPr>
+        <w:t>n</w:t>
+      </w:r>
+      <w:r>
+        <w:rPr>
+          <w:lang w:val="en-US"/>
+        </w:rPr>
+        <w:t xml:space="preserve">ot. If he decides to take it, the dealer scans the ‘I take’ card and the rest of the cards are dealt. If he decides not take it, the dealer scans the </w:t>
+      </w:r>
+      <w:r>
+        <w:rPr>
+          <w:lang w:val="en-US"/>
+        </w:rPr>
+        <w:t>‘I don’t take’ card, and the</w:t>
+      </w:r>
       <w:r>
         <w:rPr>
           <w:lang w:val="en-US"/>
@@ -5883,15 +6509,21 @@
           <w:lang w:val="en-US"/>
         </w:rPr>
         <w:br/>
-        <w:t xml:space="preserve">When comes the turn of the virtual player, he can directly decide to take the trump or not by pressing on a button on the tablet application, the dealer just waits for the virtual player’s choice to be displayed on the game table screen. </w:t>
+        <w:t>When comes the turn of the virtual player, he can directly decide to take the trump or not by pressing on a button on the tablet application, the dealer just waits for the virtual player’s choice to be disp</w:t>
+      </w:r>
+      <w:r>
+        <w:rPr>
+          <w:lang w:val="en-US"/>
+        </w:rPr>
+        <w:t>layed on the game table screen.</w:t>
       </w:r>
     </w:p>
     <w:p>
       <w:pPr>
         <w:pStyle w:val="Sansinterligne"/>
         <w:numPr>
-          <w:ilvl w:val="1"/>
-          <w:numId w:val="3"/>
+          <w:ilvl w:val="0"/>
+          <w:numId w:val="18"/>
         </w:numPr>
         <w:rPr>
           <w:lang w:val="en-US"/>
@@ -5901,56 +6533,15 @@
         <w:rPr>
           <w:lang w:val="en-US"/>
         </w:rPr>
-        <w:t xml:space="preserve">If none of the 4 players chooses to take the trump, a second round of bidding starts. During this round, the players can choose the trump suit. </w:t>
-      </w:r>
-      <w:r>
-        <w:rPr>
-          <w:lang w:val="en-US"/>
-        </w:rPr>
-        <w:t xml:space="preserve">If a player decides to take the trump, he chooses the new trump suit </w:t>
-      </w:r>
-      <w:r>
-        <w:rPr>
-          <w:lang w:val="en-US"/>
-        </w:rPr>
-        <w:t xml:space="preserve">and the dealer scans the special card representing the concerned suit. </w:t>
-      </w:r>
-      <w:r>
-        <w:rPr>
-          <w:lang w:val="en-US"/>
-        </w:rPr>
-        <w:t xml:space="preserve">If no one takes the trump after the second round of bidding the cards </w:t>
-      </w:r>
-      <w:r>
-        <w:rPr>
-          <w:lang w:val="en-US"/>
-        </w:rPr>
-        <w:t xml:space="preserve">are dealt again. </w:t>
+        <w:lastRenderedPageBreak/>
+        <w:t xml:space="preserve">If none of the 4 players chooses to take the trump, a second round of bidding starts. During this round, the players can choose the trump suit. If a player decides to take the trump, he chooses the new trump suit and the dealer scans the special card representing the concerned suit. If no one takes the trump after the second round of bidding the cards are dealt again. </w:t>
       </w:r>
       <w:r>
         <w:rPr>
           <w:lang w:val="en-US"/>
         </w:rPr>
         <w:br/>
-      </w:r>
-      <w:r>
-        <w:rPr>
-          <w:lang w:val="en-US"/>
-        </w:rPr>
-        <w:t xml:space="preserve">During the second round of bidding, if the virtual player wants to take the </w:t>
-      </w:r>
-      <w:r>
-        <w:rPr>
-          <w:lang w:val="en-US"/>
-        </w:rPr>
-        <w:lastRenderedPageBreak/>
-        <w:t>trump, he presses the trump suit button of his choice on the tablet application.</w:t>
-      </w:r>
-      <w:r>
-        <w:rPr>
-          <w:lang w:val="en-US"/>
-        </w:rPr>
-        <w:t xml:space="preserve"> </w:t>
+        <w:t xml:space="preserve">During the second round of bidding, if the virtual player wants to take the trump, he presses the trump suit button of his choice on the tablet application. </w:t>
       </w:r>
       <w:r>
         <w:rPr>
@@ -5961,7 +6552,7 @@
     </w:p>
     <w:p>
       <w:pPr>
-        <w:pStyle w:val="Sansinterligne"/>
+        <w:pStyle w:val="Titre2"/>
         <w:numPr>
           <w:ilvl w:val="0"/>
           <w:numId w:val="17"/>
@@ -5970,19 +6561,22 @@
           <w:lang w:val="en-US"/>
         </w:rPr>
       </w:pPr>
-      <w:r>
-        <w:rPr>
-          <w:rStyle w:val="Titre2Car"/>
+      <w:bookmarkStart w:id="14" w:name="_Toc341792107"/>
+      <w:r>
+        <w:rPr>
           <w:lang w:val="en-US"/>
         </w:rPr>
         <w:t>End of dealing</w:t>
       </w:r>
-      <w:r>
-        <w:rPr>
-          <w:lang w:val="en-US"/>
-        </w:rPr>
-        <w:t xml:space="preserve"> </w:t>
-      </w:r>
+      <w:bookmarkEnd w:id="14"/>
+    </w:p>
+    <w:p>
+      <w:pPr>
+        <w:pStyle w:val="Sansinterligne"/>
+        <w:rPr>
+          <w:lang w:val="en-US"/>
+        </w:rPr>
+      </w:pPr>
       <w:r>
         <w:rPr>
           <w:lang w:val="en-US"/>
@@ -5990,49 +6584,49 @@
         <w:br/>
         <w:t xml:space="preserve">           </w:t>
       </w:r>
-      <w:proofErr w:type="gramStart"/>
-      <w:r>
-        <w:rPr>
-          <w:lang w:val="en-US"/>
-        </w:rPr>
-        <w:t>Once</w:t>
-      </w:r>
-      <w:proofErr w:type="gramEnd"/>
-      <w:r>
-        <w:rPr>
-          <w:lang w:val="en-US"/>
-        </w:rPr>
-        <w:t xml:space="preserve"> a player </w:t>
-      </w:r>
-      <w:r>
-        <w:rPr>
-          <w:lang w:val="en-US"/>
-        </w:rPr>
-        <w:t>has taken the trump, the rest of the deck is dealt. The dealer gives 3 cards to each player except to the one who took the trump who receives the trump and 2 cards. The dealer scans the cards as he deals like for the first part of dealing.</w:t>
-      </w:r>
-      <w:r>
-        <w:rPr>
-          <w:lang w:val="en-US"/>
-        </w:rPr>
-        <w:br/>
-        <w:t xml:space="preserve">Now the game may start. </w:t>
-      </w:r>
-      <w:r>
-        <w:rPr>
-          <w:lang w:val="en-US"/>
-        </w:rPr>
-        <w:br/>
-      </w:r>
-      <w:r>
-        <w:rPr>
-          <w:lang w:val="en-US"/>
-        </w:rPr>
-        <w:br/>
+      <w:r>
+        <w:rPr>
+          <w:lang w:val="en-US"/>
+        </w:rPr>
+        <w:t>Once a player has taken the trump, the rest of the deck is dealt. The dealer gives 3 cards to each player except to the one who took the trump who receives the trump and 2 cards. The dealer scans the cards as he deals</w:t>
+      </w:r>
+      <w:r>
+        <w:rPr>
+          <w:lang w:val="en-US"/>
+        </w:rPr>
+        <w:t>,</w:t>
+      </w:r>
+      <w:r>
+        <w:rPr>
+          <w:lang w:val="en-US"/>
+        </w:rPr>
+        <w:t xml:space="preserve"> like for the first part of dea</w:t>
+      </w:r>
+      <w:r>
+        <w:rPr>
+          <w:lang w:val="en-US"/>
+        </w:rPr>
+        <w:t>ling.</w:t>
       </w:r>
     </w:p>
     <w:p>
       <w:pPr>
         <w:pStyle w:val="Sansinterligne"/>
+        <w:rPr>
+          <w:lang w:val="en-US"/>
+        </w:rPr>
+      </w:pPr>
+      <w:r>
+        <w:rPr>
+          <w:lang w:val="en-US"/>
+        </w:rPr>
+        <w:br/>
+        <w:t>Now the game may start.</w:t>
+      </w:r>
+    </w:p>
+    <w:p>
+      <w:pPr>
+        <w:pStyle w:val="Titre2"/>
         <w:numPr>
           <w:ilvl w:val="0"/>
           <w:numId w:val="17"/>
@@ -6041,51 +6635,67 @@
           <w:lang w:val="en-US"/>
         </w:rPr>
       </w:pPr>
-      <w:r>
-        <w:rPr>
-          <w:rStyle w:val="Titre2Car"/>
-          <w:lang w:val="en-US"/>
-        </w:rPr>
-        <w:t xml:space="preserve">Playing </w:t>
-      </w:r>
-      <w:r>
-        <w:rPr>
-          <w:rStyle w:val="Titre2Car"/>
-          <w:lang w:val="en-US"/>
-        </w:rPr>
-        <w:br/>
-      </w:r>
+      <w:bookmarkStart w:id="15" w:name="_Toc341792108"/>
+      <w:r>
+        <w:rPr>
+          <w:lang w:val="en-US"/>
+        </w:rPr>
+        <w:t>Playing</w:t>
+      </w:r>
+      <w:bookmarkEnd w:id="15"/>
     </w:p>
     <w:p>
       <w:pPr>
         <w:pStyle w:val="Sansinterligne"/>
-        <w:ind w:left="1440"/>
-      </w:pPr>
-      <w:r>
-        <w:rPr>
-          <w:lang w:val="en-US"/>
-        </w:rPr>
-        <w:br/>
-      </w:r>
-      <w:r>
-        <w:rPr>
-          <w:lang w:val="en-US"/>
-        </w:rPr>
-        <w:br/>
-      </w:r>
+        <w:rPr>
+          <w:lang w:val="en-US"/>
+        </w:rPr>
+      </w:pPr>
     </w:p>
     <w:p>
       <w:pPr>
         <w:pStyle w:val="Sansinterligne"/>
-      </w:pPr>
+        <w:ind w:firstLine="360"/>
+        <w:rPr>
+          <w:lang w:val="en-US"/>
+        </w:rPr>
+      </w:pPr>
+      <w:r>
+        <w:rPr>
+          <w:lang w:val="en-US"/>
+        </w:rPr>
+        <w:t xml:space="preserve">When playing, all players have to follow the instructions given by the game application. </w:t>
+      </w:r>
+      <w:r>
+        <w:rPr>
+          <w:lang w:val="en-US"/>
+        </w:rPr>
+        <w:t>When real players want to play a card, they just have to scan it and when the virtual player wants to play, he just have to select the card he wants to play by touching it on the tablet application</w:t>
+      </w:r>
+      <w:r>
+        <w:rPr>
+          <w:rStyle w:val="Titre2Car"/>
+          <w:lang w:val="en-US"/>
+        </w:rPr>
+        <w:t>.</w:t>
+      </w:r>
+      <w:bookmarkStart w:id="16" w:name="_GoBack"/>
+      <w:bookmarkEnd w:id="16"/>
     </w:p>
     <w:p>
       <w:pPr>
-        <w:pStyle w:val="Sansinterligne"/>
+        <w:rPr>
+          <w:lang w:val="en-US"/>
+        </w:rPr>
       </w:pPr>
     </w:p>
-    <w:p/>
-    <w:p/>
+    <w:p>
+      <w:pPr>
+        <w:rPr>
+          <w:lang w:val="en-US"/>
+        </w:rPr>
+      </w:pPr>
+    </w:p>
     <w:sectPr>
       <w:footerReference w:type="default" r:id="rId20"/>
       <w:pgSz w:w="11906" w:h="16838"/>
@@ -6171,7 +6781,7 @@
                           <w:noProof/>
                           <w:color w:val="8C8C8C" w:themeColor="background1" w:themeShade="8C"/>
                         </w:rPr>
-                        <w:t>0</w:t>
+                        <w:t>6</w:t>
                       </w:r>
                       <w:r>
                         <w:rPr>
@@ -6286,7 +6896,7 @@
         <v:path o:extrusionok="f" gradientshapeok="t" o:connecttype="rect"/>
         <o:lock v:ext="edit" aspectratio="t"/>
       </v:shapetype>
-      <v:shape id="_x0000_i1030" type="#_x0000_t75" style="width:11.25pt;height:11.25pt" o:bullet="t">
+      <v:shape id="_x0000_i1031" type="#_x0000_t75" style="width:11.25pt;height:11.25pt" o:bullet="t">
         <v:imagedata r:id="rId1" o:title="mso3526"/>
       </v:shape>
     </w:pict>
@@ -7299,34 +7909,34 @@
     </w:lvl>
   </w:abstractNum>
   <w:abstractNum w:abstractNumId="10">
-    <w:nsid w:val="54D110F6"/>
+    <w:nsid w:val="4E625C0F"/>
     <w:multiLevelType w:val="hybridMultilevel"/>
-    <w:tmpl w:val="99D03166"/>
-    <w:lvl w:ilvl="0" w:tplc="00BC6538">
-      <w:start w:val="1"/>
-      <w:numFmt w:val="bullet"/>
-      <w:lvlText w:val=""/>
-      <w:lvlJc w:val="left"/>
-      <w:pPr>
-        <w:ind w:left="720" w:hanging="360"/>
-      </w:pPr>
-      <w:rPr>
-        <w:rFonts w:ascii="Wingdings" w:eastAsiaTheme="minorHAnsi" w:hAnsi="Wingdings" w:cs="Times New Roman" w:hint="default"/>
-      </w:rPr>
-    </w:lvl>
-    <w:lvl w:ilvl="1" w:tplc="040C0003">
+    <w:tmpl w:val="D59C3E2C"/>
+    <w:lvl w:ilvl="0" w:tplc="040C0003">
       <w:start w:val="1"/>
       <w:numFmt w:val="bullet"/>
       <w:lvlText w:val="o"/>
       <w:lvlJc w:val="left"/>
       <w:pPr>
-        <w:ind w:left="1440" w:hanging="360"/>
+        <w:ind w:left="720" w:hanging="360"/>
       </w:pPr>
       <w:rPr>
         <w:rFonts w:ascii="Courier New" w:hAnsi="Courier New" w:cs="Courier New" w:hint="default"/>
       </w:rPr>
     </w:lvl>
-    <w:lvl w:ilvl="2" w:tplc="040C0005" w:tentative="1">
+    <w:lvl w:ilvl="1" w:tplc="04090003" w:tentative="1">
+      <w:start w:val="1"/>
+      <w:numFmt w:val="bullet"/>
+      <w:lvlText w:val="o"/>
+      <w:lvlJc w:val="left"/>
+      <w:pPr>
+        <w:ind w:left="1440" w:hanging="360"/>
+      </w:pPr>
+      <w:rPr>
+        <w:rFonts w:ascii="Courier New" w:hAnsi="Courier New" w:cs="Courier New" w:hint="default"/>
+      </w:rPr>
+    </w:lvl>
+    <w:lvl w:ilvl="2" w:tplc="04090005" w:tentative="1">
       <w:start w:val="1"/>
       <w:numFmt w:val="bullet"/>
       <w:lvlText w:val=""/>
@@ -7338,7 +7948,7 @@
         <w:rFonts w:ascii="Wingdings" w:hAnsi="Wingdings" w:hint="default"/>
       </w:rPr>
     </w:lvl>
-    <w:lvl w:ilvl="3" w:tplc="040C0001" w:tentative="1">
+    <w:lvl w:ilvl="3" w:tplc="04090001" w:tentative="1">
       <w:start w:val="1"/>
       <w:numFmt w:val="bullet"/>
       <w:lvlText w:val=""/>
@@ -7350,7 +7960,7 @@
         <w:rFonts w:ascii="Symbol" w:hAnsi="Symbol" w:hint="default"/>
       </w:rPr>
     </w:lvl>
-    <w:lvl w:ilvl="4" w:tplc="040C0003" w:tentative="1">
+    <w:lvl w:ilvl="4" w:tplc="04090003" w:tentative="1">
       <w:start w:val="1"/>
       <w:numFmt w:val="bullet"/>
       <w:lvlText w:val="o"/>
@@ -7362,7 +7972,7 @@
         <w:rFonts w:ascii="Courier New" w:hAnsi="Courier New" w:cs="Courier New" w:hint="default"/>
       </w:rPr>
     </w:lvl>
-    <w:lvl w:ilvl="5" w:tplc="040C0005" w:tentative="1">
+    <w:lvl w:ilvl="5" w:tplc="04090005" w:tentative="1">
       <w:start w:val="1"/>
       <w:numFmt w:val="bullet"/>
       <w:lvlText w:val=""/>
@@ -7374,7 +7984,7 @@
         <w:rFonts w:ascii="Wingdings" w:hAnsi="Wingdings" w:hint="default"/>
       </w:rPr>
     </w:lvl>
-    <w:lvl w:ilvl="6" w:tplc="040C0001" w:tentative="1">
+    <w:lvl w:ilvl="6" w:tplc="04090001" w:tentative="1">
       <w:start w:val="1"/>
       <w:numFmt w:val="bullet"/>
       <w:lvlText w:val=""/>
@@ -7386,7 +7996,7 @@
         <w:rFonts w:ascii="Symbol" w:hAnsi="Symbol" w:hint="default"/>
       </w:rPr>
     </w:lvl>
-    <w:lvl w:ilvl="7" w:tplc="040C0003" w:tentative="1">
+    <w:lvl w:ilvl="7" w:tplc="04090003" w:tentative="1">
       <w:start w:val="1"/>
       <w:numFmt w:val="bullet"/>
       <w:lvlText w:val="o"/>
@@ -7398,7 +8008,7 @@
         <w:rFonts w:ascii="Courier New" w:hAnsi="Courier New" w:cs="Courier New" w:hint="default"/>
       </w:rPr>
     </w:lvl>
-    <w:lvl w:ilvl="8" w:tplc="040C0005" w:tentative="1">
+    <w:lvl w:ilvl="8" w:tplc="04090005" w:tentative="1">
       <w:start w:val="1"/>
       <w:numFmt w:val="bullet"/>
       <w:lvlText w:val=""/>
@@ -7412,6 +8022,119 @@
     </w:lvl>
   </w:abstractNum>
   <w:abstractNum w:abstractNumId="11">
+    <w:nsid w:val="54D110F6"/>
+    <w:multiLevelType w:val="hybridMultilevel"/>
+    <w:tmpl w:val="B296A372"/>
+    <w:lvl w:ilvl="0" w:tplc="040C0003">
+      <w:start w:val="1"/>
+      <w:numFmt w:val="bullet"/>
+      <w:lvlText w:val="o"/>
+      <w:lvlJc w:val="left"/>
+      <w:pPr>
+        <w:ind w:left="720" w:hanging="360"/>
+      </w:pPr>
+      <w:rPr>
+        <w:rFonts w:ascii="Courier New" w:hAnsi="Courier New" w:cs="Courier New" w:hint="default"/>
+      </w:rPr>
+    </w:lvl>
+    <w:lvl w:ilvl="1" w:tplc="040C0003">
+      <w:start w:val="1"/>
+      <w:numFmt w:val="bullet"/>
+      <w:lvlText w:val="o"/>
+      <w:lvlJc w:val="left"/>
+      <w:pPr>
+        <w:ind w:left="1440" w:hanging="360"/>
+      </w:pPr>
+      <w:rPr>
+        <w:rFonts w:ascii="Courier New" w:hAnsi="Courier New" w:cs="Courier New" w:hint="default"/>
+      </w:rPr>
+    </w:lvl>
+    <w:lvl w:ilvl="2" w:tplc="040C0005" w:tentative="1">
+      <w:start w:val="1"/>
+      <w:numFmt w:val="bullet"/>
+      <w:lvlText w:val=""/>
+      <w:lvlJc w:val="left"/>
+      <w:pPr>
+        <w:ind w:left="2160" w:hanging="360"/>
+      </w:pPr>
+      <w:rPr>
+        <w:rFonts w:ascii="Wingdings" w:hAnsi="Wingdings" w:hint="default"/>
+      </w:rPr>
+    </w:lvl>
+    <w:lvl w:ilvl="3" w:tplc="040C0001" w:tentative="1">
+      <w:start w:val="1"/>
+      <w:numFmt w:val="bullet"/>
+      <w:lvlText w:val=""/>
+      <w:lvlJc w:val="left"/>
+      <w:pPr>
+        <w:ind w:left="2880" w:hanging="360"/>
+      </w:pPr>
+      <w:rPr>
+        <w:rFonts w:ascii="Symbol" w:hAnsi="Symbol" w:hint="default"/>
+      </w:rPr>
+    </w:lvl>
+    <w:lvl w:ilvl="4" w:tplc="040C0003" w:tentative="1">
+      <w:start w:val="1"/>
+      <w:numFmt w:val="bullet"/>
+      <w:lvlText w:val="o"/>
+      <w:lvlJc w:val="left"/>
+      <w:pPr>
+        <w:ind w:left="3600" w:hanging="360"/>
+      </w:pPr>
+      <w:rPr>
+        <w:rFonts w:ascii="Courier New" w:hAnsi="Courier New" w:cs="Courier New" w:hint="default"/>
+      </w:rPr>
+    </w:lvl>
+    <w:lvl w:ilvl="5" w:tplc="040C0005" w:tentative="1">
+      <w:start w:val="1"/>
+      <w:numFmt w:val="bullet"/>
+      <w:lvlText w:val=""/>
+      <w:lvlJc w:val="left"/>
+      <w:pPr>
+        <w:ind w:left="4320" w:hanging="360"/>
+      </w:pPr>
+      <w:rPr>
+        <w:rFonts w:ascii="Wingdings" w:hAnsi="Wingdings" w:hint="default"/>
+      </w:rPr>
+    </w:lvl>
+    <w:lvl w:ilvl="6" w:tplc="040C0001" w:tentative="1">
+      <w:start w:val="1"/>
+      <w:numFmt w:val="bullet"/>
+      <w:lvlText w:val=""/>
+      <w:lvlJc w:val="left"/>
+      <w:pPr>
+        <w:ind w:left="5040" w:hanging="360"/>
+      </w:pPr>
+      <w:rPr>
+        <w:rFonts w:ascii="Symbol" w:hAnsi="Symbol" w:hint="default"/>
+      </w:rPr>
+    </w:lvl>
+    <w:lvl w:ilvl="7" w:tplc="040C0003" w:tentative="1">
+      <w:start w:val="1"/>
+      <w:numFmt w:val="bullet"/>
+      <w:lvlText w:val="o"/>
+      <w:lvlJc w:val="left"/>
+      <w:pPr>
+        <w:ind w:left="5760" w:hanging="360"/>
+      </w:pPr>
+      <w:rPr>
+        <w:rFonts w:ascii="Courier New" w:hAnsi="Courier New" w:cs="Courier New" w:hint="default"/>
+      </w:rPr>
+    </w:lvl>
+    <w:lvl w:ilvl="8" w:tplc="040C0005" w:tentative="1">
+      <w:start w:val="1"/>
+      <w:numFmt w:val="bullet"/>
+      <w:lvlText w:val=""/>
+      <w:lvlJc w:val="left"/>
+      <w:pPr>
+        <w:ind w:left="6480" w:hanging="360"/>
+      </w:pPr>
+      <w:rPr>
+        <w:rFonts w:ascii="Wingdings" w:hAnsi="Wingdings" w:hint="default"/>
+      </w:rPr>
+    </w:lvl>
+  </w:abstractNum>
+  <w:abstractNum w:abstractNumId="12">
     <w:nsid w:val="5695645F"/>
     <w:multiLevelType w:val="hybridMultilevel"/>
     <w:tmpl w:val="FD4C0A8C"/>
@@ -7500,7 +8223,7 @@
       </w:pPr>
     </w:lvl>
   </w:abstractNum>
-  <w:abstractNum w:abstractNumId="12">
+  <w:abstractNum w:abstractNumId="13">
     <w:nsid w:val="5D78021E"/>
     <w:multiLevelType w:val="hybridMultilevel"/>
     <w:tmpl w:val="F2BEFB7C"/>
@@ -7589,7 +8312,7 @@
       </w:pPr>
     </w:lvl>
   </w:abstractNum>
-  <w:abstractNum w:abstractNumId="13">
+  <w:abstractNum w:abstractNumId="14">
     <w:nsid w:val="5E1176D9"/>
     <w:multiLevelType w:val="hybridMultilevel"/>
     <w:tmpl w:val="333E61E6"/>
@@ -7701,7 +8424,7 @@
       </w:rPr>
     </w:lvl>
   </w:abstractNum>
-  <w:abstractNum w:abstractNumId="14">
+  <w:abstractNum w:abstractNumId="15">
     <w:nsid w:val="62440358"/>
     <w:multiLevelType w:val="hybridMultilevel"/>
     <w:tmpl w:val="8A30FBC0"/>
@@ -7790,7 +8513,7 @@
       </w:pPr>
     </w:lvl>
   </w:abstractNum>
-  <w:abstractNum w:abstractNumId="15">
+  <w:abstractNum w:abstractNumId="16">
     <w:nsid w:val="63CF3FDD"/>
     <w:multiLevelType w:val="hybridMultilevel"/>
     <w:tmpl w:val="21704F86"/>
@@ -7879,7 +8602,7 @@
       </w:pPr>
     </w:lvl>
   </w:abstractNum>
-  <w:abstractNum w:abstractNumId="16">
+  <w:abstractNum w:abstractNumId="17">
     <w:nsid w:val="67A15F37"/>
     <w:multiLevelType w:val="hybridMultilevel"/>
     <w:tmpl w:val="7E445CF0"/>
@@ -7972,19 +8695,19 @@
     <w:abstractNumId w:val="9"/>
   </w:num>
   <w:num w:numId="2">
-    <w:abstractNumId w:val="14"/>
+    <w:abstractNumId w:val="15"/>
   </w:num>
   <w:num w:numId="3">
-    <w:abstractNumId w:val="10"/>
+    <w:abstractNumId w:val="11"/>
   </w:num>
   <w:num w:numId="4">
-    <w:abstractNumId w:val="11"/>
+    <w:abstractNumId w:val="12"/>
   </w:num>
   <w:num w:numId="5">
     <w:abstractNumId w:val="1"/>
   </w:num>
   <w:num w:numId="6">
-    <w:abstractNumId w:val="16"/>
+    <w:abstractNumId w:val="17"/>
   </w:num>
   <w:num w:numId="7">
     <w:abstractNumId w:val="7"/>
@@ -8005,19 +8728,22 @@
     <w:abstractNumId w:val="0"/>
   </w:num>
   <w:num w:numId="13">
-    <w:abstractNumId w:val="13"/>
+    <w:abstractNumId w:val="14"/>
   </w:num>
   <w:num w:numId="14">
     <w:abstractNumId w:val="5"/>
   </w:num>
   <w:num w:numId="15">
-    <w:abstractNumId w:val="15"/>
+    <w:abstractNumId w:val="16"/>
   </w:num>
   <w:num w:numId="16">
-    <w:abstractNumId w:val="12"/>
+    <w:abstractNumId w:val="13"/>
   </w:num>
   <w:num w:numId="17">
     <w:abstractNumId w:val="2"/>
+  </w:num>
+  <w:num w:numId="18">
+    <w:abstractNumId w:val="10"/>
   </w:num>
 </w:numbering>
 </file>
@@ -8559,7 +9285,6 @@
     <w:basedOn w:val="Normal"/>
     <w:link w:val="En-tteCar"/>
     <w:uiPriority w:val="99"/>
-    <w:semiHidden/>
     <w:unhideWhenUsed/>
     <w:rsid w:val="006341FF"/>
     <w:pPr>
@@ -8575,7 +9300,6 @@
     <w:basedOn w:val="Policepardfaut"/>
     <w:link w:val="En-tte"/>
     <w:uiPriority w:val="99"/>
-    <w:semiHidden/>
     <w:rsid w:val="006341FF"/>
   </w:style>
   <w:style w:type="paragraph" w:styleId="Pieddepage">
@@ -9359,7 +10083,7 @@
 </file>
 
 <file path=customXml/itemProps2.xml><?xml version="1.0" encoding="utf-8"?>
-<ds:datastoreItem xmlns:ds="http://schemas.openxmlformats.org/officeDocument/2006/customXml" ds:itemID="{41F57DD4-DCA8-4EF6-8F05-1A2CB22A56EC}">
+<ds:datastoreItem xmlns:ds="http://schemas.openxmlformats.org/officeDocument/2006/customXml" ds:itemID="{E5BB840E-5D8F-4F6E-B7EA-A5B5004E1F99}">
   <ds:schemaRefs>
     <ds:schemaRef ds:uri="http://schemas.openxmlformats.org/officeDocument/2006/bibliography"/>
   </ds:schemaRefs>

</xml_diff>